<commit_message>
added PS styleguide and updated Git doc
</commit_message>
<xml_diff>
--- a/GitDocs/Understanding Git.docx
+++ b/GitDocs/Understanding Git.docx
@@ -1,6 +1,6 @@
 
 <file path=word/document.xml><?xml version="1.0" encoding="utf-8"?>
-<w:document xmlns:wpc="http://schemas.microsoft.com/office/word/2010/wordprocessingCanvas" xmlns:cx="http://schemas.microsoft.com/office/drawing/2014/chartex" xmlns:cx1="http://schemas.microsoft.com/office/drawing/2015/9/8/chartex" xmlns:cx2="http://schemas.microsoft.com/office/drawing/2015/10/21/chartex" xmlns:mc="http://schemas.openxmlformats.org/markup-compatibility/2006" xmlns:o="urn:schemas-microsoft-com:office:office" xmlns:r="http://schemas.openxmlformats.org/officeDocument/2006/relationships" xmlns:m="http://schemas.openxmlformats.org/officeDocument/2006/math" xmlns:v="urn:schemas-microsoft-com:vml" xmlns:wp14="http://schemas.microsoft.com/office/word/2010/wordprocessingDrawing" xmlns:wp="http://schemas.openxmlformats.org/drawingml/2006/wordprocessingDrawing" xmlns:w10="urn:schemas-microsoft-com:office:word" xmlns:w="http://schemas.openxmlformats.org/wordprocessingml/2006/main" xmlns:w14="http://schemas.microsoft.com/office/word/2010/wordml" xmlns:w15="http://schemas.microsoft.com/office/word/2012/wordml" xmlns:w16se="http://schemas.microsoft.com/office/word/2015/wordml/symex" xmlns:wpg="http://schemas.microsoft.com/office/word/2010/wordprocessingGroup" xmlns:wpi="http://schemas.microsoft.com/office/word/2010/wordprocessingInk" xmlns:wne="http://schemas.microsoft.com/office/word/2006/wordml" xmlns:wps="http://schemas.microsoft.com/office/word/2010/wordprocessingShape" mc:Ignorable="w14 w15 w16se wp14">
+<w:document xmlns:wpc="http://schemas.microsoft.com/office/word/2010/wordprocessingCanvas" xmlns:cx="http://schemas.microsoft.com/office/drawing/2014/chartex" xmlns:cx1="http://schemas.microsoft.com/office/drawing/2015/9/8/chartex" xmlns:cx2="http://schemas.microsoft.com/office/drawing/2015/10/21/chartex" xmlns:cx3="http://schemas.microsoft.com/office/drawing/2016/5/9/chartex" xmlns:cx4="http://schemas.microsoft.com/office/drawing/2016/5/10/chartex" xmlns:cx5="http://schemas.microsoft.com/office/drawing/2016/5/11/chartex" xmlns:mc="http://schemas.openxmlformats.org/markup-compatibility/2006" xmlns:o="urn:schemas-microsoft-com:office:office" xmlns:r="http://schemas.openxmlformats.org/officeDocument/2006/relationships" xmlns:m="http://schemas.openxmlformats.org/officeDocument/2006/math" xmlns:v="urn:schemas-microsoft-com:vml" xmlns:wp14="http://schemas.microsoft.com/office/word/2010/wordprocessingDrawing" xmlns:wp="http://schemas.openxmlformats.org/drawingml/2006/wordprocessingDrawing" xmlns:w10="urn:schemas-microsoft-com:office:word" xmlns:w="http://schemas.openxmlformats.org/wordprocessingml/2006/main" xmlns:w14="http://schemas.microsoft.com/office/word/2010/wordml" xmlns:w15="http://schemas.microsoft.com/office/word/2012/wordml" xmlns:w16se="http://schemas.microsoft.com/office/word/2015/wordml/symex" xmlns:wpg="http://schemas.microsoft.com/office/word/2010/wordprocessingGroup" xmlns:wpi="http://schemas.microsoft.com/office/word/2010/wordprocessingInk" xmlns:wne="http://schemas.microsoft.com/office/word/2006/wordml" xmlns:wps="http://schemas.microsoft.com/office/word/2010/wordprocessingShape" mc:Ignorable="w14 w15 w16se wp14">
   <w:body>
     <w:p>
       <w:pPr>
@@ -35,7 +35,29 @@
           <w:sz w:val="48"/>
           <w:szCs w:val="48"/>
         </w:rPr>
-        <w:t xml:space="preserve"> Git and GitHub</w:t>
+        <w:t xml:space="preserve"> </w:t>
+      </w:r>
+      <w:proofErr w:type="spellStart"/>
+      <w:r>
+        <w:rPr>
+          <w:rFonts w:ascii="Segoe UI" w:eastAsia="Times New Roman" w:hAnsi="Segoe UI" w:cs="Segoe UI"/>
+          <w:color w:val="1E1E1E"/>
+          <w:kern w:val="36"/>
+          <w:sz w:val="48"/>
+          <w:szCs w:val="48"/>
+        </w:rPr>
+        <w:t>Git</w:t>
+      </w:r>
+      <w:proofErr w:type="spellEnd"/>
+      <w:r>
+        <w:rPr>
+          <w:rFonts w:ascii="Segoe UI" w:eastAsia="Times New Roman" w:hAnsi="Segoe UI" w:cs="Segoe UI"/>
+          <w:color w:val="1E1E1E"/>
+          <w:kern w:val="36"/>
+          <w:sz w:val="48"/>
+          <w:szCs w:val="48"/>
+        </w:rPr>
+        <w:t xml:space="preserve"> and GitHub</w:t>
       </w:r>
     </w:p>
     <w:p>
@@ -80,7 +102,27 @@
           <w:sz w:val="21"/>
           <w:szCs w:val="21"/>
         </w:rPr>
-        <w:t>Fork – a clone of a repository hosted on a Git server</w:t>
+        <w:t xml:space="preserve">Fork – a clone of a repository hosted on a </w:t>
+      </w:r>
+      <w:proofErr w:type="spellStart"/>
+      <w:r>
+        <w:rPr>
+          <w:rFonts w:ascii="Segoe UI" w:eastAsia="Times New Roman" w:hAnsi="Segoe UI" w:cs="Segoe UI"/>
+          <w:color w:val="1E1E1E"/>
+          <w:sz w:val="21"/>
+          <w:szCs w:val="21"/>
+        </w:rPr>
+        <w:t>Git</w:t>
+      </w:r>
+      <w:proofErr w:type="spellEnd"/>
+      <w:r>
+        <w:rPr>
+          <w:rFonts w:ascii="Segoe UI" w:eastAsia="Times New Roman" w:hAnsi="Segoe UI" w:cs="Segoe UI"/>
+          <w:color w:val="1E1E1E"/>
+          <w:sz w:val="21"/>
+          <w:szCs w:val="21"/>
+        </w:rPr>
+        <w:t xml:space="preserve"> server</w:t>
       </w:r>
       <w:r>
         <w:rPr>
@@ -559,14 +601,25 @@
         </w:rPr>
         <w:t xml:space="preserve">Index – </w:t>
       </w:r>
-      <w:r>
-        <w:rPr>
-          <w:rFonts w:ascii="Segoe UI" w:eastAsia="Times New Roman" w:hAnsi="Segoe UI" w:cs="Segoe UI"/>
-          <w:color w:val="1E1E1E"/>
-          <w:sz w:val="21"/>
-          <w:szCs w:val="21"/>
-        </w:rPr>
-        <w:t>Git metadata u</w:t>
+      <w:proofErr w:type="spellStart"/>
+      <w:r>
+        <w:rPr>
+          <w:rFonts w:ascii="Segoe UI" w:eastAsia="Times New Roman" w:hAnsi="Segoe UI" w:cs="Segoe UI"/>
+          <w:color w:val="1E1E1E"/>
+          <w:sz w:val="21"/>
+          <w:szCs w:val="21"/>
+        </w:rPr>
+        <w:t>Git</w:t>
+      </w:r>
+      <w:proofErr w:type="spellEnd"/>
+      <w:r>
+        <w:rPr>
+          <w:rFonts w:ascii="Segoe UI" w:eastAsia="Times New Roman" w:hAnsi="Segoe UI" w:cs="Segoe UI"/>
+          <w:color w:val="1E1E1E"/>
+          <w:sz w:val="21"/>
+          <w:szCs w:val="21"/>
+        </w:rPr>
+        <w:t xml:space="preserve"> metadata u</w:t>
       </w:r>
       <w:r>
         <w:rPr>
@@ -595,14 +648,25 @@
         </w:rPr>
         <w:t xml:space="preserve"> and the </w:t>
       </w:r>
-      <w:r>
-        <w:rPr>
-          <w:rFonts w:ascii="Segoe UI" w:eastAsia="Times New Roman" w:hAnsi="Segoe UI" w:cs="Segoe UI"/>
-          <w:color w:val="1E1E1E"/>
-          <w:sz w:val="21"/>
-          <w:szCs w:val="21"/>
-        </w:rPr>
-        <w:t xml:space="preserve">git objects that represent the </w:t>
+      <w:proofErr w:type="spellStart"/>
+      <w:r>
+        <w:rPr>
+          <w:rFonts w:ascii="Segoe UI" w:eastAsia="Times New Roman" w:hAnsi="Segoe UI" w:cs="Segoe UI"/>
+          <w:color w:val="1E1E1E"/>
+          <w:sz w:val="21"/>
+          <w:szCs w:val="21"/>
+        </w:rPr>
+        <w:t>git</w:t>
+      </w:r>
+      <w:proofErr w:type="spellEnd"/>
+      <w:r>
+        <w:rPr>
+          <w:rFonts w:ascii="Segoe UI" w:eastAsia="Times New Roman" w:hAnsi="Segoe UI" w:cs="Segoe UI"/>
+          <w:color w:val="1E1E1E"/>
+          <w:sz w:val="21"/>
+          <w:szCs w:val="21"/>
+        </w:rPr>
+        <w:t xml:space="preserve"> objects that represent the </w:t>
       </w:r>
       <w:r>
         <w:rPr>
@@ -655,14 +719,45 @@
         </w:rPr>
         <w:t xml:space="preserve"> </w:t>
       </w:r>
-      <w:r>
-        <w:rPr>
-          <w:rFonts w:ascii="Segoe UI" w:eastAsia="Times New Roman" w:hAnsi="Segoe UI" w:cs="Segoe UI"/>
-          <w:color w:val="1E1E1E"/>
-          <w:sz w:val="21"/>
-          <w:szCs w:val="21"/>
-        </w:rPr>
-        <w:t>Git metadata containing the four git objects (blob, tree, commit, and tag)</w:t>
+      <w:proofErr w:type="spellStart"/>
+      <w:r>
+        <w:rPr>
+          <w:rFonts w:ascii="Segoe UI" w:eastAsia="Times New Roman" w:hAnsi="Segoe UI" w:cs="Segoe UI"/>
+          <w:color w:val="1E1E1E"/>
+          <w:sz w:val="21"/>
+          <w:szCs w:val="21"/>
+        </w:rPr>
+        <w:t>Git</w:t>
+      </w:r>
+      <w:proofErr w:type="spellEnd"/>
+      <w:r>
+        <w:rPr>
+          <w:rFonts w:ascii="Segoe UI" w:eastAsia="Times New Roman" w:hAnsi="Segoe UI" w:cs="Segoe UI"/>
+          <w:color w:val="1E1E1E"/>
+          <w:sz w:val="21"/>
+          <w:szCs w:val="21"/>
+        </w:rPr>
+        <w:t xml:space="preserve"> metadata containing the four </w:t>
+      </w:r>
+      <w:proofErr w:type="spellStart"/>
+      <w:r>
+        <w:rPr>
+          <w:rFonts w:ascii="Segoe UI" w:eastAsia="Times New Roman" w:hAnsi="Segoe UI" w:cs="Segoe UI"/>
+          <w:color w:val="1E1E1E"/>
+          <w:sz w:val="21"/>
+          <w:szCs w:val="21"/>
+        </w:rPr>
+        <w:t>git</w:t>
+      </w:r>
+      <w:proofErr w:type="spellEnd"/>
+      <w:r>
+        <w:rPr>
+          <w:rFonts w:ascii="Segoe UI" w:eastAsia="Times New Roman" w:hAnsi="Segoe UI" w:cs="Segoe UI"/>
+          <w:color w:val="1E1E1E"/>
+          <w:sz w:val="21"/>
+          <w:szCs w:val="21"/>
+        </w:rPr>
+        <w:t xml:space="preserve"> objects (blob, tree, commit, and tag)</w:t>
       </w:r>
     </w:p>
     <w:p>
@@ -683,8 +778,19 @@
           <w:sz w:val="36"/>
           <w:szCs w:val="36"/>
         </w:rPr>
-        <w:t>GitHub is not Git</w:t>
-      </w:r>
+        <w:t xml:space="preserve">GitHub is not </w:t>
+      </w:r>
+      <w:proofErr w:type="spellStart"/>
+      <w:r>
+        <w:rPr>
+          <w:rFonts w:ascii="Segoe UI" w:eastAsia="Times New Roman" w:hAnsi="Segoe UI" w:cs="Segoe UI"/>
+          <w:color w:val="1E1E1E"/>
+          <w:sz w:val="36"/>
+          <w:szCs w:val="36"/>
+        </w:rPr>
+        <w:t>Git</w:t>
+      </w:r>
+      <w:proofErr w:type="spellEnd"/>
     </w:p>
     <w:p>
       <w:pPr>
@@ -721,16 +827,56 @@
           <w:sz w:val="21"/>
           <w:szCs w:val="21"/>
         </w:rPr>
-        <w:t xml:space="preserve">Anyone could set up a git server. </w:t>
-      </w:r>
-      <w:r>
-        <w:rPr>
-          <w:rFonts w:ascii="Segoe UI" w:eastAsia="Times New Roman" w:hAnsi="Segoe UI" w:cs="Segoe UI"/>
-          <w:color w:val="1E1E1E"/>
-          <w:sz w:val="21"/>
-          <w:szCs w:val="21"/>
-        </w:rPr>
-        <w:t>Setting up a git server</w:t>
+        <w:t xml:space="preserve">Anyone could set up a </w:t>
+      </w:r>
+      <w:proofErr w:type="spellStart"/>
+      <w:r>
+        <w:rPr>
+          <w:rFonts w:ascii="Segoe UI" w:eastAsia="Times New Roman" w:hAnsi="Segoe UI" w:cs="Segoe UI"/>
+          <w:color w:val="1E1E1E"/>
+          <w:sz w:val="21"/>
+          <w:szCs w:val="21"/>
+        </w:rPr>
+        <w:t>git</w:t>
+      </w:r>
+      <w:proofErr w:type="spellEnd"/>
+      <w:r>
+        <w:rPr>
+          <w:rFonts w:ascii="Segoe UI" w:eastAsia="Times New Roman" w:hAnsi="Segoe UI" w:cs="Segoe UI"/>
+          <w:color w:val="1E1E1E"/>
+          <w:sz w:val="21"/>
+          <w:szCs w:val="21"/>
+        </w:rPr>
+        <w:t xml:space="preserve"> server. </w:t>
+      </w:r>
+      <w:r>
+        <w:rPr>
+          <w:rFonts w:ascii="Segoe UI" w:eastAsia="Times New Roman" w:hAnsi="Segoe UI" w:cs="Segoe UI"/>
+          <w:color w:val="1E1E1E"/>
+          <w:sz w:val="21"/>
+          <w:szCs w:val="21"/>
+        </w:rPr>
+        <w:t xml:space="preserve">Setting up a </w:t>
+      </w:r>
+      <w:proofErr w:type="spellStart"/>
+      <w:r>
+        <w:rPr>
+          <w:rFonts w:ascii="Segoe UI" w:eastAsia="Times New Roman" w:hAnsi="Segoe UI" w:cs="Segoe UI"/>
+          <w:color w:val="1E1E1E"/>
+          <w:sz w:val="21"/>
+          <w:szCs w:val="21"/>
+        </w:rPr>
+        <w:t>git</w:t>
+      </w:r>
+      <w:proofErr w:type="spellEnd"/>
+      <w:r>
+        <w:rPr>
+          <w:rFonts w:ascii="Segoe UI" w:eastAsia="Times New Roman" w:hAnsi="Segoe UI" w:cs="Segoe UI"/>
+          <w:color w:val="1E1E1E"/>
+          <w:sz w:val="21"/>
+          <w:szCs w:val="21"/>
+        </w:rPr>
+        <w:t xml:space="preserve"> server</w:t>
       </w:r>
       <w:r>
         <w:rPr>
@@ -787,8 +933,20 @@
           <w:sz w:val="21"/>
           <w:szCs w:val="21"/>
         </w:rPr>
-        <w:t>Pro Git</w:t>
-      </w:r>
+        <w:t xml:space="preserve">Pro </w:t>
+      </w:r>
+      <w:proofErr w:type="spellStart"/>
+      <w:r>
+        <w:rPr>
+          <w:rFonts w:ascii="Segoe UI" w:eastAsia="Times New Roman" w:hAnsi="Segoe UI" w:cs="Segoe UI"/>
+          <w:i/>
+          <w:color w:val="1E1E1E"/>
+          <w:sz w:val="21"/>
+          <w:szCs w:val="21"/>
+        </w:rPr>
+        <w:t>Git</w:t>
+      </w:r>
+      <w:proofErr w:type="spellEnd"/>
       <w:r>
         <w:rPr>
           <w:rFonts w:ascii="Segoe UI" w:eastAsia="Times New Roman" w:hAnsi="Segoe UI" w:cs="Segoe UI"/>
@@ -817,23 +975,74 @@
         </w:rPr>
         <w:t xml:space="preserve">There are other hosted </w:t>
       </w:r>
-      <w:r>
-        <w:rPr>
-          <w:rFonts w:ascii="Segoe UI" w:eastAsia="Times New Roman" w:hAnsi="Segoe UI" w:cs="Segoe UI"/>
-          <w:color w:val="1E1E1E"/>
-          <w:sz w:val="21"/>
-          <w:szCs w:val="21"/>
-        </w:rPr>
-        <w:t xml:space="preserve">git services </w:t>
-      </w:r>
-      <w:r>
-        <w:rPr>
-          <w:rFonts w:ascii="Segoe UI" w:eastAsia="Times New Roman" w:hAnsi="Segoe UI" w:cs="Segoe UI"/>
-          <w:color w:val="1E1E1E"/>
-          <w:sz w:val="21"/>
-          <w:szCs w:val="21"/>
-        </w:rPr>
-        <w:t>available on the internet (BitBucket, Codeplex, etc.).</w:t>
+      <w:proofErr w:type="spellStart"/>
+      <w:r>
+        <w:rPr>
+          <w:rFonts w:ascii="Segoe UI" w:eastAsia="Times New Roman" w:hAnsi="Segoe UI" w:cs="Segoe UI"/>
+          <w:color w:val="1E1E1E"/>
+          <w:sz w:val="21"/>
+          <w:szCs w:val="21"/>
+        </w:rPr>
+        <w:t>git</w:t>
+      </w:r>
+      <w:proofErr w:type="spellEnd"/>
+      <w:r>
+        <w:rPr>
+          <w:rFonts w:ascii="Segoe UI" w:eastAsia="Times New Roman" w:hAnsi="Segoe UI" w:cs="Segoe UI"/>
+          <w:color w:val="1E1E1E"/>
+          <w:sz w:val="21"/>
+          <w:szCs w:val="21"/>
+        </w:rPr>
+        <w:t xml:space="preserve"> services </w:t>
+      </w:r>
+      <w:r>
+        <w:rPr>
+          <w:rFonts w:ascii="Segoe UI" w:eastAsia="Times New Roman" w:hAnsi="Segoe UI" w:cs="Segoe UI"/>
+          <w:color w:val="1E1E1E"/>
+          <w:sz w:val="21"/>
+          <w:szCs w:val="21"/>
+        </w:rPr>
+        <w:t>available on the internet (</w:t>
+      </w:r>
+      <w:proofErr w:type="spellStart"/>
+      <w:r>
+        <w:rPr>
+          <w:rFonts w:ascii="Segoe UI" w:eastAsia="Times New Roman" w:hAnsi="Segoe UI" w:cs="Segoe UI"/>
+          <w:color w:val="1E1E1E"/>
+          <w:sz w:val="21"/>
+          <w:szCs w:val="21"/>
+        </w:rPr>
+        <w:t>BitBucket</w:t>
+      </w:r>
+      <w:proofErr w:type="spellEnd"/>
+      <w:r>
+        <w:rPr>
+          <w:rFonts w:ascii="Segoe UI" w:eastAsia="Times New Roman" w:hAnsi="Segoe UI" w:cs="Segoe UI"/>
+          <w:color w:val="1E1E1E"/>
+          <w:sz w:val="21"/>
+          <w:szCs w:val="21"/>
+        </w:rPr>
+        <w:t xml:space="preserve">, </w:t>
+      </w:r>
+      <w:proofErr w:type="spellStart"/>
+      <w:r>
+        <w:rPr>
+          <w:rFonts w:ascii="Segoe UI" w:eastAsia="Times New Roman" w:hAnsi="Segoe UI" w:cs="Segoe UI"/>
+          <w:color w:val="1E1E1E"/>
+          <w:sz w:val="21"/>
+          <w:szCs w:val="21"/>
+        </w:rPr>
+        <w:t>Codeplex</w:t>
+      </w:r>
+      <w:proofErr w:type="spellEnd"/>
+      <w:r>
+        <w:rPr>
+          <w:rFonts w:ascii="Segoe UI" w:eastAsia="Times New Roman" w:hAnsi="Segoe UI" w:cs="Segoe UI"/>
+          <w:color w:val="1E1E1E"/>
+          <w:sz w:val="21"/>
+          <w:szCs w:val="21"/>
+        </w:rPr>
+        <w:t>, etc.).</w:t>
       </w:r>
     </w:p>
     <w:p>
@@ -911,7 +1120,47 @@
           <w:sz w:val="21"/>
           <w:szCs w:val="21"/>
         </w:rPr>
-        <w:t>Repository (example: WindowsServerDocs-pr or azure-content-pr)</w:t>
+        <w:t xml:space="preserve">Repository (example: </w:t>
+      </w:r>
+      <w:proofErr w:type="spellStart"/>
+      <w:r>
+        <w:rPr>
+          <w:rFonts w:ascii="Segoe UI" w:eastAsia="Times New Roman" w:hAnsi="Segoe UI" w:cs="Segoe UI"/>
+          <w:color w:val="1E1E1E"/>
+          <w:sz w:val="21"/>
+          <w:szCs w:val="21"/>
+        </w:rPr>
+        <w:t>WindowsServerDocs-pr</w:t>
+      </w:r>
+      <w:proofErr w:type="spellEnd"/>
+      <w:r>
+        <w:rPr>
+          <w:rFonts w:ascii="Segoe UI" w:eastAsia="Times New Roman" w:hAnsi="Segoe UI" w:cs="Segoe UI"/>
+          <w:color w:val="1E1E1E"/>
+          <w:sz w:val="21"/>
+          <w:szCs w:val="21"/>
+        </w:rPr>
+        <w:t xml:space="preserve"> or azure-content-</w:t>
+      </w:r>
+      <w:proofErr w:type="spellStart"/>
+      <w:r>
+        <w:rPr>
+          <w:rFonts w:ascii="Segoe UI" w:eastAsia="Times New Roman" w:hAnsi="Segoe UI" w:cs="Segoe UI"/>
+          <w:color w:val="1E1E1E"/>
+          <w:sz w:val="21"/>
+          <w:szCs w:val="21"/>
+        </w:rPr>
+        <w:t>pr</w:t>
+      </w:r>
+      <w:proofErr w:type="spellEnd"/>
+      <w:r>
+        <w:rPr>
+          <w:rFonts w:ascii="Segoe UI" w:eastAsia="Times New Roman" w:hAnsi="Segoe UI" w:cs="Segoe UI"/>
+          <w:color w:val="1E1E1E"/>
+          <w:sz w:val="21"/>
+          <w:szCs w:val="21"/>
+        </w:rPr>
+        <w:t>)</w:t>
       </w:r>
     </w:p>
     <w:p>
@@ -1089,7 +1338,27 @@
           <w:sz w:val="21"/>
           <w:szCs w:val="21"/>
         </w:rPr>
-        <w:t xml:space="preserve">A Fork is a clone of a repository hosted on a Git server in your personal account. </w:t>
+        <w:t xml:space="preserve">A Fork is a clone of a repository hosted on a </w:t>
+      </w:r>
+      <w:proofErr w:type="spellStart"/>
+      <w:r>
+        <w:rPr>
+          <w:rFonts w:ascii="Segoe UI" w:eastAsia="Times New Roman" w:hAnsi="Segoe UI" w:cs="Segoe UI"/>
+          <w:color w:val="1E1E1E"/>
+          <w:sz w:val="21"/>
+          <w:szCs w:val="21"/>
+        </w:rPr>
+        <w:t>Git</w:t>
+      </w:r>
+      <w:proofErr w:type="spellEnd"/>
+      <w:r>
+        <w:rPr>
+          <w:rFonts w:ascii="Segoe UI" w:eastAsia="Times New Roman" w:hAnsi="Segoe UI" w:cs="Segoe UI"/>
+          <w:color w:val="1E1E1E"/>
+          <w:sz w:val="21"/>
+          <w:szCs w:val="21"/>
+        </w:rPr>
+        <w:t xml:space="preserve"> server in your personal account. </w:t>
       </w:r>
     </w:p>
     <w:p>
@@ -1170,25 +1439,76 @@
           <w:sz w:val="21"/>
           <w:szCs w:val="21"/>
         </w:rPr>
-        <w:t xml:space="preserve">You are not running a git service, therefore </w:t>
-      </w:r>
-      <w:r>
-        <w:rPr>
-          <w:rFonts w:ascii="Segoe UI" w:eastAsia="Times New Roman" w:hAnsi="Segoe UI" w:cs="Segoe UI"/>
-          <w:color w:val="1E1E1E"/>
-          <w:sz w:val="21"/>
-          <w:szCs w:val="21"/>
-        </w:rPr>
-        <w:t>Github cannot pull the clone on y</w:t>
-      </w:r>
-      <w:r>
-        <w:rPr>
-          <w:rFonts w:ascii="Segoe UI" w:eastAsia="Times New Roman" w:hAnsi="Segoe UI" w:cs="Segoe UI"/>
-          <w:color w:val="1E1E1E"/>
-          <w:sz w:val="21"/>
-          <w:szCs w:val="21"/>
-        </w:rPr>
-        <w:t xml:space="preserve">our local machine. You mush push your changed into your remote fork </w:t>
+        <w:t xml:space="preserve">You are not running a </w:t>
+      </w:r>
+      <w:proofErr w:type="spellStart"/>
+      <w:r>
+        <w:rPr>
+          <w:rFonts w:ascii="Segoe UI" w:eastAsia="Times New Roman" w:hAnsi="Segoe UI" w:cs="Segoe UI"/>
+          <w:color w:val="1E1E1E"/>
+          <w:sz w:val="21"/>
+          <w:szCs w:val="21"/>
+        </w:rPr>
+        <w:t>git</w:t>
+      </w:r>
+      <w:proofErr w:type="spellEnd"/>
+      <w:r>
+        <w:rPr>
+          <w:rFonts w:ascii="Segoe UI" w:eastAsia="Times New Roman" w:hAnsi="Segoe UI" w:cs="Segoe UI"/>
+          <w:color w:val="1E1E1E"/>
+          <w:sz w:val="21"/>
+          <w:szCs w:val="21"/>
+        </w:rPr>
+        <w:t xml:space="preserve"> service, therefore </w:t>
+      </w:r>
+      <w:proofErr w:type="spellStart"/>
+      <w:r>
+        <w:rPr>
+          <w:rFonts w:ascii="Segoe UI" w:eastAsia="Times New Roman" w:hAnsi="Segoe UI" w:cs="Segoe UI"/>
+          <w:color w:val="1E1E1E"/>
+          <w:sz w:val="21"/>
+          <w:szCs w:val="21"/>
+        </w:rPr>
+        <w:t>Github</w:t>
+      </w:r>
+      <w:proofErr w:type="spellEnd"/>
+      <w:r>
+        <w:rPr>
+          <w:rFonts w:ascii="Segoe UI" w:eastAsia="Times New Roman" w:hAnsi="Segoe UI" w:cs="Segoe UI"/>
+          <w:color w:val="1E1E1E"/>
+          <w:sz w:val="21"/>
+          <w:szCs w:val="21"/>
+        </w:rPr>
+        <w:t xml:space="preserve"> cannot pull the clone on y</w:t>
+      </w:r>
+      <w:r>
+        <w:rPr>
+          <w:rFonts w:ascii="Segoe UI" w:eastAsia="Times New Roman" w:hAnsi="Segoe UI" w:cs="Segoe UI"/>
+          <w:color w:val="1E1E1E"/>
+          <w:sz w:val="21"/>
+          <w:szCs w:val="21"/>
+        </w:rPr>
+        <w:t xml:space="preserve">our local machine. You </w:t>
+      </w:r>
+      <w:proofErr w:type="spellStart"/>
+      <w:r>
+        <w:rPr>
+          <w:rFonts w:ascii="Segoe UI" w:eastAsia="Times New Roman" w:hAnsi="Segoe UI" w:cs="Segoe UI"/>
+          <w:color w:val="1E1E1E"/>
+          <w:sz w:val="21"/>
+          <w:szCs w:val="21"/>
+        </w:rPr>
+        <w:t>mush</w:t>
+      </w:r>
+      <w:proofErr w:type="spellEnd"/>
+      <w:r>
+        <w:rPr>
+          <w:rFonts w:ascii="Segoe UI" w:eastAsia="Times New Roman" w:hAnsi="Segoe UI" w:cs="Segoe UI"/>
+          <w:color w:val="1E1E1E"/>
+          <w:sz w:val="21"/>
+          <w:szCs w:val="21"/>
+        </w:rPr>
+        <w:t xml:space="preserve"> push your changed into your remote fork </w:t>
       </w:r>
       <w:r>
         <w:rPr>
@@ -1343,8 +1663,13 @@
           <w:numId w:val="4"/>
         </w:numPr>
       </w:pPr>
-      <w:r>
-        <w:t xml:space="preserve">Git stores data as a </w:t>
+      <w:proofErr w:type="spellStart"/>
+      <w:r>
+        <w:t>Git</w:t>
+      </w:r>
+      <w:proofErr w:type="spellEnd"/>
+      <w:r>
+        <w:t xml:space="preserve"> stores data as a </w:t>
       </w:r>
       <w:r>
         <w:t>collection</w:t>
@@ -1374,7 +1699,15 @@
         <w:t xml:space="preserve"> your changes</w:t>
       </w:r>
       <w:r>
-        <w:t xml:space="preserve">, Git stores a commit object that contains a pointer to the snapshot of the </w:t>
+        <w:t xml:space="preserve">, </w:t>
+      </w:r>
+      <w:proofErr w:type="spellStart"/>
+      <w:r>
+        <w:t>Git</w:t>
+      </w:r>
+      <w:proofErr w:type="spellEnd"/>
+      <w:r>
+        <w:t xml:space="preserve"> stores a commit object that contains a pointer to the snapshot of the </w:t>
       </w:r>
       <w:r>
         <w:t xml:space="preserve">staged </w:t>
@@ -1404,7 +1737,15 @@
         <w:t>ing</w:t>
       </w:r>
       <w:r>
-        <w:t xml:space="preserve"> context within Git to make your changes without affecting the master branch. </w:t>
+        <w:t xml:space="preserve"> context within </w:t>
+      </w:r>
+      <w:proofErr w:type="spellStart"/>
+      <w:r>
+        <w:t>Git</w:t>
+      </w:r>
+      <w:proofErr w:type="spellEnd"/>
+      <w:r>
+        <w:t xml:space="preserve"> to make your changes without affecting the master branch. </w:t>
       </w:r>
     </w:p>
     <w:p>
@@ -1482,7 +1823,15 @@
         <w:t xml:space="preserve"> </w:t>
       </w:r>
       <w:r>
-        <w:t>out a branch, Git changes the files in the file system to match the versions in that branch’s snapshot.</w:t>
+        <w:t xml:space="preserve">out a branch, </w:t>
+      </w:r>
+      <w:proofErr w:type="spellStart"/>
+      <w:r>
+        <w:t>Git</w:t>
+      </w:r>
+      <w:proofErr w:type="spellEnd"/>
+      <w:r>
+        <w:t xml:space="preserve"> changes the files in the file system to match the versions in that branch’s snapshot.</w:t>
       </w:r>
       <w:r>
         <w:t xml:space="preserve"> </w:t>
@@ -1496,9 +1845,11 @@
           <w:numId w:val="4"/>
         </w:numPr>
       </w:pPr>
+      <w:proofErr w:type="spellStart"/>
       <w:r>
         <w:t>Git</w:t>
       </w:r>
+      <w:proofErr w:type="spellEnd"/>
       <w:r>
         <w:t xml:space="preserve"> allows you to switch branches, safely, without losing any of the work you had done.</w:t>
       </w:r>
@@ -1515,7 +1866,23 @@
         </w:numPr>
       </w:pPr>
       <w:r>
-        <w:t>If you switch branches, the current state of the branch is stashed in the Git object store and the files on disk are changed to match the state of the new branch you switched to. As a result, if you check out different branches, you can literally watch the file system change as Git changes it to match the state of the branch.</w:t>
+        <w:t xml:space="preserve">If you switch branches, the current state of the branch is stashed in the </w:t>
+      </w:r>
+      <w:proofErr w:type="spellStart"/>
+      <w:r>
+        <w:t>Git</w:t>
+      </w:r>
+      <w:proofErr w:type="spellEnd"/>
+      <w:r>
+        <w:t xml:space="preserve"> object store and the files on disk are changed to match the state of the new branch you switched to. As a result, if you check out different branches, you can literally watch the file system change as </w:t>
+      </w:r>
+      <w:proofErr w:type="spellStart"/>
+      <w:r>
+        <w:t>Git</w:t>
+      </w:r>
+      <w:proofErr w:type="spellEnd"/>
+      <w:r>
+        <w:t xml:space="preserve"> changes it to match the state of the branch.</w:t>
       </w:r>
     </w:p>
     <w:p/>
@@ -1558,7 +1925,7 @@
           <v:shape id="_x0000_i1025" type="#_x0000_t75" style="width:582pt;height:491.25pt" o:ole="">
             <v:imagedata r:id="rId6" o:title=""/>
           </v:shape>
-          <o:OLEObject Type="Embed" ProgID="Visio.Drawing.15" ShapeID="_x0000_i1025" DrawAspect="Content" ObjectID="_1529758275" r:id="rId7"/>
+          <o:OLEObject Type="Embed" ProgID="Visio.Drawing.15" ShapeID="_x0000_i1025" DrawAspect="Content" ObjectID="_1549279091" r:id="rId7"/>
         </w:object>
       </w:r>
     </w:p>
@@ -1578,8 +1945,6 @@
           <w:docGrid w:linePitch="360"/>
         </w:sectPr>
       </w:pPr>
-      <w:bookmarkStart w:id="0" w:name="_GoBack"/>
-      <w:bookmarkEnd w:id="0"/>
     </w:p>
     <w:p>
       <w:pPr>
@@ -1592,6 +1957,7 @@
           <w:szCs w:val="36"/>
         </w:rPr>
       </w:pPr>
+      <w:proofErr w:type="spellStart"/>
       <w:r>
         <w:rPr>
           <w:rFonts w:ascii="Segoe UI" w:eastAsia="Times New Roman" w:hAnsi="Segoe UI" w:cs="Segoe UI"/>
@@ -1600,12 +1966,54 @@
           <w:szCs w:val="36"/>
         </w:rPr>
         <w:lastRenderedPageBreak/>
-        <w:t>Git Object Model</w:t>
+        <w:t>Git</w:t>
+      </w:r>
+      <w:proofErr w:type="spellEnd"/>
+      <w:r>
+        <w:rPr>
+          <w:rFonts w:ascii="Segoe UI" w:eastAsia="Times New Roman" w:hAnsi="Segoe UI" w:cs="Segoe UI"/>
+          <w:color w:val="1E1E1E"/>
+          <w:sz w:val="36"/>
+          <w:szCs w:val="36"/>
+        </w:rPr>
+        <w:t xml:space="preserve"> Object Model</w:t>
       </w:r>
     </w:p>
     <w:p>
       <w:r>
-        <w:t>A git repository is defined by the data stored in the hidden .git folder on the local file system in the root folder of the repository. Git tracks the state of the repository in a database called ‘index’ and collection of files and folders known as the git object store.</w:t>
+        <w:t xml:space="preserve">A </w:t>
+      </w:r>
+      <w:proofErr w:type="spellStart"/>
+      <w:r>
+        <w:t>git</w:t>
+      </w:r>
+      <w:proofErr w:type="spellEnd"/>
+      <w:r>
+        <w:t xml:space="preserve"> repository is defined by the data stored in the hidden .</w:t>
+      </w:r>
+      <w:proofErr w:type="spellStart"/>
+      <w:r>
+        <w:t>git</w:t>
+      </w:r>
+      <w:proofErr w:type="spellEnd"/>
+      <w:r>
+        <w:t xml:space="preserve"> folder on the local file system in the root folder of the repository. </w:t>
+      </w:r>
+      <w:proofErr w:type="spellStart"/>
+      <w:r>
+        <w:t>Git</w:t>
+      </w:r>
+      <w:proofErr w:type="spellEnd"/>
+      <w:r>
+        <w:t xml:space="preserve"> tracks the state of the repository in a database called ‘index’ and collection of files and folders known as the </w:t>
+      </w:r>
+      <w:proofErr w:type="spellStart"/>
+      <w:r>
+        <w:t>git</w:t>
+      </w:r>
+      <w:proofErr w:type="spellEnd"/>
+      <w:r>
+        <w:t xml:space="preserve"> object store.</w:t>
       </w:r>
     </w:p>
     <w:p>
@@ -1618,13 +2026,23 @@
           <w:color w:val="1E1E1E"/>
         </w:rPr>
       </w:pPr>
+      <w:proofErr w:type="spellStart"/>
       <w:r>
         <w:rPr>
           <w:rFonts w:ascii="Segoe UI" w:hAnsi="Segoe UI" w:cs="Segoe UI"/>
           <w:bCs/>
           <w:color w:val="1E1E1E"/>
         </w:rPr>
-        <w:t>Git Object Types</w:t>
+        <w:t>Git</w:t>
+      </w:r>
+      <w:proofErr w:type="spellEnd"/>
+      <w:r>
+        <w:rPr>
+          <w:rFonts w:ascii="Segoe UI" w:hAnsi="Segoe UI" w:cs="Segoe UI"/>
+          <w:bCs/>
+          <w:color w:val="1E1E1E"/>
+        </w:rPr>
+        <w:t xml:space="preserve"> Object Types</w:t>
       </w:r>
     </w:p>
     <w:tbl>
@@ -1709,7 +2127,15 @@
           </w:tcPr>
           <w:p>
             <w:r>
-              <w:t>The git “</w:t>
+              <w:t xml:space="preserve">The </w:t>
+            </w:r>
+            <w:proofErr w:type="spellStart"/>
+            <w:r>
+              <w:t>git</w:t>
+            </w:r>
+            <w:proofErr w:type="spellEnd"/>
+            <w:r>
+              <w:t xml:space="preserve"> “</w:t>
             </w:r>
             <w:r>
               <w:t>blob</w:t>
@@ -1792,7 +2218,15 @@
           </w:tcPr>
           <w:p>
             <w:r>
-              <w:t xml:space="preserve">A git tree is like a filesystem </w:t>
+              <w:t xml:space="preserve">A </w:t>
+            </w:r>
+            <w:proofErr w:type="spellStart"/>
+            <w:r>
+              <w:t>git</w:t>
+            </w:r>
+            <w:proofErr w:type="spellEnd"/>
+            <w:r>
+              <w:t xml:space="preserve"> tree is like a filesystem </w:t>
             </w:r>
             <w:r>
               <w:rPr>
@@ -1802,7 +2236,15 @@
               <w:t>directory</w:t>
             </w:r>
             <w:r>
-              <w:t>. A git tree can point to, or include:</w:t>
+              <w:t xml:space="preserve">. A </w:t>
+            </w:r>
+            <w:proofErr w:type="spellStart"/>
+            <w:r>
+              <w:t>git</w:t>
+            </w:r>
+            <w:proofErr w:type="spellEnd"/>
+            <w:r>
+              <w:t xml:space="preserve"> tree can point to, or include:</w:t>
             </w:r>
           </w:p>
           <w:p>
@@ -1812,8 +2254,13 @@
                 <w:numId w:val="19"/>
               </w:numPr>
             </w:pPr>
-            <w:r>
-              <w:t>Git “blob” objects (similar to a filesystem directory includes filesystem files).</w:t>
+            <w:proofErr w:type="spellStart"/>
+            <w:r>
+              <w:t>Git</w:t>
+            </w:r>
+            <w:proofErr w:type="spellEnd"/>
+            <w:r>
+              <w:t xml:space="preserve"> “blob” objects (similar to a filesystem directory includes filesystem files).</w:t>
             </w:r>
           </w:p>
           <w:p>
@@ -1824,7 +2271,15 @@
               </w:numPr>
             </w:pPr>
             <w:r>
-              <w:t>Other git trees (similar to a filesystem directory can have subdirectories).</w:t>
+              <w:t xml:space="preserve">Other </w:t>
+            </w:r>
+            <w:proofErr w:type="spellStart"/>
+            <w:r>
+              <w:t>git</w:t>
+            </w:r>
+            <w:proofErr w:type="spellEnd"/>
+            <w:r>
+              <w:t xml:space="preserve"> trees (similar to a filesystem directory can have subdirectories).</w:t>
             </w:r>
           </w:p>
           <w:p/>
@@ -1904,8 +2359,13 @@
             <w:r>
               <w:t xml:space="preserve">A </w:t>
             </w:r>
-            <w:r>
-              <w:t>git commit</w:t>
+            <w:proofErr w:type="spellStart"/>
+            <w:r>
+              <w:t>git</w:t>
+            </w:r>
+            <w:proofErr w:type="spellEnd"/>
+            <w:r>
+              <w:t xml:space="preserve"> commit</w:t>
             </w:r>
             <w:r>
               <w:t xml:space="preserve"> object includes:</w:t>
@@ -1936,7 +2396,23 @@
               </w:numPr>
             </w:pPr>
             <w:r>
-              <w:t>A pointer to the git tree object that represents the git repository when the commit was done</w:t>
+              <w:t xml:space="preserve">A pointer to the </w:t>
+            </w:r>
+            <w:proofErr w:type="spellStart"/>
+            <w:r>
+              <w:t>git</w:t>
+            </w:r>
+            <w:proofErr w:type="spellEnd"/>
+            <w:r>
+              <w:t xml:space="preserve"> tree object that represents the </w:t>
+            </w:r>
+            <w:proofErr w:type="spellStart"/>
+            <w:r>
+              <w:t>git</w:t>
+            </w:r>
+            <w:proofErr w:type="spellEnd"/>
+            <w:r>
+              <w:t xml:space="preserve"> repository when the commit was done</w:t>
             </w:r>
           </w:p>
           <w:p>
@@ -2038,7 +2514,31 @@
               <w:spacing w:after="160" w:line="259" w:lineRule="auto"/>
             </w:pPr>
             <w:r>
-              <w:t>A git tag object points to any git commit object.  A git tag can be used to refer to a specific tree, rather than having to</w:t>
+              <w:t xml:space="preserve">A </w:t>
+            </w:r>
+            <w:proofErr w:type="spellStart"/>
+            <w:r>
+              <w:t>git</w:t>
+            </w:r>
+            <w:proofErr w:type="spellEnd"/>
+            <w:r>
+              <w:t xml:space="preserve"> tag object points to any </w:t>
+            </w:r>
+            <w:proofErr w:type="spellStart"/>
+            <w:r>
+              <w:t>git</w:t>
+            </w:r>
+            <w:proofErr w:type="spellEnd"/>
+            <w:r>
+              <w:t xml:space="preserve"> commit object.  A </w:t>
+            </w:r>
+            <w:proofErr w:type="spellStart"/>
+            <w:r>
+              <w:t>git</w:t>
+            </w:r>
+            <w:proofErr w:type="spellEnd"/>
+            <w:r>
+              <w:t xml:space="preserve"> tag can be used to refer to a specific tree, rather than having to</w:t>
             </w:r>
             <w:r>
               <w:t xml:space="preserve"> </w:t>
@@ -2093,6 +2593,7 @@
           <w:szCs w:val="36"/>
         </w:rPr>
       </w:pPr>
+      <w:proofErr w:type="spellStart"/>
       <w:r>
         <w:rPr>
           <w:rFonts w:ascii="Segoe UI" w:eastAsia="Times New Roman" w:hAnsi="Segoe UI" w:cs="Segoe UI"/>
@@ -2101,15 +2602,30 @@
           <w:szCs w:val="36"/>
         </w:rPr>
         <w:lastRenderedPageBreak/>
-        <w:t>Git objects in action</w:t>
+        <w:t>Git</w:t>
+      </w:r>
+      <w:proofErr w:type="spellEnd"/>
+      <w:r>
+        <w:rPr>
+          <w:rFonts w:ascii="Segoe UI" w:eastAsia="Times New Roman" w:hAnsi="Segoe UI" w:cs="Segoe UI"/>
+          <w:color w:val="1E1E1E"/>
+          <w:sz w:val="36"/>
+          <w:szCs w:val="36"/>
+        </w:rPr>
+        <w:t xml:space="preserve"> objects in action</w:t>
       </w:r>
     </w:p>
     <w:p>
       <w:r>
         <w:t xml:space="preserve">The following picture labeled “Diagram 9” is a view of the file system and the </w:t>
       </w:r>
-      <w:r>
-        <w:t>git index and object store. This example shows the state of the repository after several changes and three commits.</w:t>
+      <w:proofErr w:type="spellStart"/>
+      <w:r>
+        <w:t>git</w:t>
+      </w:r>
+      <w:proofErr w:type="spellEnd"/>
+      <w:r>
+        <w:t xml:space="preserve"> index and object store. This example shows the state of the repository after several changes and three commits.</w:t>
       </w:r>
       <w:r>
         <w:t xml:space="preserve"> Notice that the working directory contains only one file while the object store contains three blobs representing the contents of each version of README that was committed.</w:t>
@@ -2185,7 +2701,15 @@
     <w:p/>
     <w:p>
       <w:r>
-        <w:t xml:space="preserve">For a complete, step by step description of this process please refer to the source article from GitGuys at: </w:t>
+        <w:t xml:space="preserve">For a complete, step by step description of this process please refer to the source article from </w:t>
+      </w:r>
+      <w:proofErr w:type="spellStart"/>
+      <w:r>
+        <w:t>GitGuys</w:t>
+      </w:r>
+      <w:proofErr w:type="spellEnd"/>
+      <w:r>
+        <w:t xml:space="preserve"> at: </w:t>
       </w:r>
       <w:hyperlink r:id="rId13" w:history="1">
         <w:r>
@@ -2273,7 +2797,15 @@
         </w:numPr>
       </w:pPr>
       <w:r>
-        <w:t>Creating Disqus account</w:t>
+        <w:t xml:space="preserve">Creating </w:t>
+      </w:r>
+      <w:proofErr w:type="spellStart"/>
+      <w:r>
+        <w:t>Disqus</w:t>
+      </w:r>
+      <w:proofErr w:type="spellEnd"/>
+      <w:r>
+        <w:t xml:space="preserve"> account</w:t>
       </w:r>
     </w:p>
     <w:p>
@@ -2296,7 +2828,15 @@
     </w:p>
     <w:p>
       <w:r>
-        <w:t xml:space="preserve">The document also includes instructions for setting up the Git client and </w:t>
+        <w:t xml:space="preserve">The document also includes instructions for setting up the </w:t>
+      </w:r>
+      <w:proofErr w:type="spellStart"/>
+      <w:r>
+        <w:t>Git</w:t>
+      </w:r>
+      <w:proofErr w:type="spellEnd"/>
+      <w:r>
+        <w:t xml:space="preserve"> client and </w:t>
       </w:r>
       <w:r>
         <w:t>a markdown editor</w:t>
@@ -2388,7 +2928,15 @@
         </w:numPr>
       </w:pPr>
       <w:r>
-        <w:t>A very nice, modern Windows GUI application for managing git repositories</w:t>
+        <w:t xml:space="preserve">A very nice, modern Windows GUI application for managing </w:t>
+      </w:r>
+      <w:proofErr w:type="spellStart"/>
+      <w:r>
+        <w:t>git</w:t>
+      </w:r>
+      <w:proofErr w:type="spellEnd"/>
+      <w:r>
+        <w:t xml:space="preserve"> repositories</w:t>
       </w:r>
     </w:p>
     <w:p>
@@ -2400,7 +2948,31 @@
         </w:numPr>
       </w:pPr>
       <w:r>
-        <w:t>A full install of the standard Git client for Windows (i.e. Git GUI and Git Bash)</w:t>
+        <w:t xml:space="preserve">A full install of the standard </w:t>
+      </w:r>
+      <w:proofErr w:type="spellStart"/>
+      <w:r>
+        <w:t>Git</w:t>
+      </w:r>
+      <w:proofErr w:type="spellEnd"/>
+      <w:r>
+        <w:t xml:space="preserve"> client for Windows (i.e. </w:t>
+      </w:r>
+      <w:proofErr w:type="spellStart"/>
+      <w:r>
+        <w:t>Git</w:t>
+      </w:r>
+      <w:proofErr w:type="spellEnd"/>
+      <w:r>
+        <w:t xml:space="preserve"> GUI and </w:t>
+      </w:r>
+      <w:proofErr w:type="spellStart"/>
+      <w:r>
+        <w:t>Git</w:t>
+      </w:r>
+      <w:proofErr w:type="spellEnd"/>
+      <w:r>
+        <w:t xml:space="preserve"> Bash)</w:t>
       </w:r>
     </w:p>
     <w:p>
@@ -2416,11 +2988,27 @@
           <w:rPr>
             <w:rStyle w:val="Hyperlink"/>
           </w:rPr>
-          <w:t>Posh-Git</w:t>
+          <w:t>Posh-</w:t>
         </w:r>
+        <w:proofErr w:type="spellStart"/>
+        <w:r>
+          <w:rPr>
+            <w:rStyle w:val="Hyperlink"/>
+          </w:rPr>
+          <w:t>Git</w:t>
+        </w:r>
+        <w:proofErr w:type="spellEnd"/>
       </w:hyperlink>
       <w:r>
-        <w:t xml:space="preserve"> – a PowerShell environment for using the git client instead of Bash or CMD</w:t>
+        <w:t xml:space="preserve"> – a PowerShell environment for using the </w:t>
+      </w:r>
+      <w:proofErr w:type="spellStart"/>
+      <w:r>
+        <w:t>git</w:t>
+      </w:r>
+      <w:proofErr w:type="spellEnd"/>
+      <w:r>
+        <w:t xml:space="preserve"> client instead of Bash or CMD</w:t>
       </w:r>
     </w:p>
     <w:p>
@@ -2514,7 +3102,47 @@
           <w:sz w:val="21"/>
           <w:szCs w:val="21"/>
         </w:rPr>
-        <w:t>Open a new instance Git Shell and use git commands as described in the Contributor Guide</w:t>
+        <w:t xml:space="preserve">Open a new instance </w:t>
+      </w:r>
+      <w:proofErr w:type="spellStart"/>
+      <w:r>
+        <w:rPr>
+          <w:rFonts w:ascii="Segoe UI" w:hAnsi="Segoe UI" w:cs="Segoe UI"/>
+          <w:color w:val="1E1E1E"/>
+          <w:sz w:val="21"/>
+          <w:szCs w:val="21"/>
+        </w:rPr>
+        <w:t>Git</w:t>
+      </w:r>
+      <w:proofErr w:type="spellEnd"/>
+      <w:r>
+        <w:rPr>
+          <w:rFonts w:ascii="Segoe UI" w:hAnsi="Segoe UI" w:cs="Segoe UI"/>
+          <w:color w:val="1E1E1E"/>
+          <w:sz w:val="21"/>
+          <w:szCs w:val="21"/>
+        </w:rPr>
+        <w:t xml:space="preserve"> Shell and use </w:t>
+      </w:r>
+      <w:proofErr w:type="spellStart"/>
+      <w:r>
+        <w:rPr>
+          <w:rFonts w:ascii="Segoe UI" w:hAnsi="Segoe UI" w:cs="Segoe UI"/>
+          <w:color w:val="1E1E1E"/>
+          <w:sz w:val="21"/>
+          <w:szCs w:val="21"/>
+        </w:rPr>
+        <w:t>git</w:t>
+      </w:r>
+      <w:proofErr w:type="spellEnd"/>
+      <w:r>
+        <w:rPr>
+          <w:rFonts w:ascii="Segoe UI" w:hAnsi="Segoe UI" w:cs="Segoe UI"/>
+          <w:color w:val="1E1E1E"/>
+          <w:sz w:val="21"/>
+          <w:szCs w:val="21"/>
+        </w:rPr>
+        <w:t xml:space="preserve"> commands as described in the Contributor Guide</w:t>
       </w:r>
     </w:p>
     <w:p>
@@ -2540,7 +3168,15 @@
     </w:p>
     <w:p>
       <w:r>
-        <w:t>Visual Studio Code is a lightweight but powerful source code editor which runs on your desktop and is available for Windows, OS X and Linux. It comes with built-in support for JavaScript, TypeScript and Node.js and has a rich ecosystem of extensions for other languages (C++, C#, Python, PHP) and runtimes.</w:t>
+        <w:t xml:space="preserve">Visual Studio Code is a lightweight but powerful source code editor which runs on your desktop and is available for Windows, OS X and Linux. It comes with built-in support for JavaScript, </w:t>
+      </w:r>
+      <w:proofErr w:type="spellStart"/>
+      <w:r>
+        <w:t>TypeScript</w:t>
+      </w:r>
+      <w:proofErr w:type="spellEnd"/>
+      <w:r>
+        <w:t xml:space="preserve"> and Node.js and has a rich ecosystem of extensions for other languages (C++, C#, Python, PHP) and runtimes.</w:t>
       </w:r>
     </w:p>
     <w:p>
@@ -2647,7 +3283,15 @@
         <w:t>To install an extension, l</w:t>
       </w:r>
       <w:r>
-        <w:t xml:space="preserve">aunch VS Code Quick Open (Ctrl+P), </w:t>
+        <w:t>aunch VS Code Quick Open (</w:t>
+      </w:r>
+      <w:proofErr w:type="spellStart"/>
+      <w:r>
+        <w:t>Ctrl+P</w:t>
+      </w:r>
+      <w:proofErr w:type="spellEnd"/>
+      <w:r>
+        <w:t xml:space="preserve">), </w:t>
       </w:r>
       <w:r>
         <w:t xml:space="preserve">enter </w:t>
@@ -2715,8 +3359,13 @@
               <w:t>Extension:</w:t>
             </w:r>
             <w:r>
-              <w:t xml:space="preserve"> markdownlint</w:t>
-            </w:r>
+              <w:t xml:space="preserve"> </w:t>
+            </w:r>
+            <w:proofErr w:type="spellStart"/>
+            <w:r>
+              <w:t>markdownlint</w:t>
+            </w:r>
+            <w:proofErr w:type="spellEnd"/>
           </w:p>
           <w:p>
             <w:pPr>
@@ -2731,9 +3380,19 @@
             <w:r>
               <w:t xml:space="preserve"> </w:t>
             </w:r>
-            <w:r>
-              <w:t>ext install vscode-markdownlint</w:t>
-            </w:r>
+            <w:proofErr w:type="spellStart"/>
+            <w:r>
+              <w:t>ext</w:t>
+            </w:r>
+            <w:proofErr w:type="spellEnd"/>
+            <w:r>
+              <w:t xml:space="preserve"> install </w:t>
+            </w:r>
+            <w:proofErr w:type="spellStart"/>
+            <w:r>
+              <w:t>vscode-markdownlint</w:t>
+            </w:r>
+            <w:proofErr w:type="spellEnd"/>
           </w:p>
           <w:p>
             <w:pPr>
@@ -2748,8 +3407,13 @@
             <w:r>
               <w:t xml:space="preserve"> </w:t>
             </w:r>
-            <w:r>
-              <w:t xml:space="preserve">markdownlint includes a library of </w:t>
+            <w:proofErr w:type="spellStart"/>
+            <w:r>
+              <w:t>markdownlint</w:t>
+            </w:r>
+            <w:proofErr w:type="spellEnd"/>
+            <w:r>
+              <w:t xml:space="preserve"> includes a library of </w:t>
             </w:r>
             <w:r>
               <w:t xml:space="preserve">more than 40 </w:t>
@@ -2769,6 +3433,9 @@
             <w:tcW w:w="8748" w:type="dxa"/>
           </w:tcPr>
           <w:p>
+            <w:pPr>
+              <w:spacing w:line="259" w:lineRule="auto"/>
+            </w:pPr>
             <w:r>
               <w:rPr>
                 <w:b/>
@@ -2779,7 +3446,7 @@
               <w:t xml:space="preserve"> </w:t>
             </w:r>
             <w:r>
-              <w:t>Auto-Open Markdown Preview</w:t>
+              <w:t>Markdown Shortcuts</w:t>
             </w:r>
           </w:p>
           <w:p>
@@ -2795,8 +3462,13 @@
             <w:r>
               <w:t xml:space="preserve"> </w:t>
             </w:r>
-            <w:r>
-              <w:t>ext install vscode-auto-open-markdown-preview</w:t>
+            <w:proofErr w:type="spellStart"/>
+            <w:r>
+              <w:t>ext</w:t>
+            </w:r>
+            <w:proofErr w:type="spellEnd"/>
+            <w:r>
+              <w:t xml:space="preserve"> install markdown-shortcuts</w:t>
             </w:r>
           </w:p>
           <w:p>
@@ -2813,7 +3485,10 @@
               <w:t xml:space="preserve"> </w:t>
             </w:r>
             <w:r>
-              <w:t>This VS Code extension automatically shows Markdown preview whenever you open new Markdown file.</w:t>
+              <w:t>Allows you to use shortcuts to edit Markdown (.md, .markdown) files</w:t>
+            </w:r>
+            <w:r>
+              <w:t>. Add hotkeys for bold, italics, code blocks, bullets, numbered lists, and easy hyperlink creation.</w:t>
             </w:r>
           </w:p>
         </w:tc>
@@ -2824,6 +3499,20 @@
             <w:tcW w:w="8748" w:type="dxa"/>
           </w:tcPr>
           <w:p>
+            <w:r>
+              <w:rPr>
+                <w:b/>
+              </w:rPr>
+              <w:t>Extension:</w:t>
+            </w:r>
+            <w:r>
+              <w:t xml:space="preserve"> </w:t>
+            </w:r>
+            <w:r>
+              <w:t>Code Spellchecker</w:t>
+            </w:r>
+          </w:p>
+          <w:p>
             <w:pPr>
               <w:spacing w:line="259" w:lineRule="auto"/>
             </w:pPr>
@@ -2831,50 +3520,29 @@
               <w:rPr>
                 <w:b/>
               </w:rPr>
-              <w:t>Extension:</w:t>
+              <w:t>Install command:</w:t>
             </w:r>
             <w:r>
               <w:t xml:space="preserve"> </w:t>
             </w:r>
-            <w:r>
-              <w:t>Markdown Shortcuts</w:t>
-            </w:r>
-          </w:p>
-          <w:p>
-            <w:pPr>
-              <w:spacing w:line="259" w:lineRule="auto"/>
-            </w:pPr>
+            <w:proofErr w:type="spellStart"/>
+            <w:r>
+              <w:t>ext</w:t>
+            </w:r>
+            <w:proofErr w:type="spellEnd"/>
+            <w:r>
+              <w:t xml:space="preserve"> install code-spell-checker</w:t>
+            </w:r>
+          </w:p>
+          <w:p>
             <w:r>
               <w:rPr>
                 <w:b/>
               </w:rPr>
-              <w:t>Install command:</w:t>
-            </w:r>
-            <w:r>
-              <w:t xml:space="preserve"> </w:t>
-            </w:r>
-            <w:r>
-              <w:t>ext install markdown-shortcuts</w:t>
-            </w:r>
-          </w:p>
-          <w:p>
-            <w:pPr>
-              <w:spacing w:line="259" w:lineRule="auto"/>
-            </w:pPr>
-            <w:r>
-              <w:rPr>
-                <w:b/>
-              </w:rPr>
               <w:t>Description:</w:t>
             </w:r>
             <w:r>
-              <w:t xml:space="preserve"> </w:t>
-            </w:r>
-            <w:r>
-              <w:t>Allows you to use shortcuts to edit Markdown (.md, .markdown) files</w:t>
-            </w:r>
-            <w:r>
-              <w:t>. Add hotkeys for bold, italics, code blocks, bullets, numbered lists, and easy hyperlink creation.</w:t>
+              <w:t xml:space="preserve"> Load up a file and get highlights and hovers for spelling and grammar issues. Checking will occur as you type. The extension will offer spelling and grammar suggestions when you hover over the problem text.</w:t>
             </w:r>
           </w:p>
         </w:tc>
@@ -2892,7 +3560,7 @@
               <w:t>Extension:</w:t>
             </w:r>
             <w:r>
-              <w:t xml:space="preserve"> Spelling and Grammar Checker</w:t>
+              <w:t xml:space="preserve"> GitHub Clean White Theme</w:t>
             </w:r>
           </w:p>
           <w:p>
@@ -2908,11 +3576,24 @@
             <w:r>
               <w:t xml:space="preserve"> </w:t>
             </w:r>
-            <w:r>
-              <w:t>ext install Spell</w:t>
-            </w:r>
-          </w:p>
-          <w:p>
+            <w:proofErr w:type="spellStart"/>
+            <w:r>
+              <w:t>ext</w:t>
+            </w:r>
+            <w:proofErr w:type="spellEnd"/>
+            <w:r>
+              <w:t xml:space="preserve"> install Theme-</w:t>
+            </w:r>
+            <w:proofErr w:type="spellStart"/>
+            <w:r>
+              <w:t>GitHubCleanWhite</w:t>
+            </w:r>
+            <w:proofErr w:type="spellEnd"/>
+          </w:p>
+          <w:p>
+            <w:pPr>
+              <w:spacing w:line="259" w:lineRule="auto"/>
+            </w:pPr>
             <w:r>
               <w:rPr>
                 <w:b/>
@@ -2920,7 +3601,10 @@
               <w:t>Description:</w:t>
             </w:r>
             <w:r>
-              <w:t xml:space="preserve"> Load up a file and get highlights and hovers for spelling and grammar issues. Checking will occur as you type. The extension will offer spelling and grammar suggestions when you hover over the problem text.</w:t>
+              <w:t xml:space="preserve"> This adds a theme to the VS Code theme library </w:t>
+            </w:r>
+            <w:r>
+              <w:t>that changes the UI color coding and style formatting to match GitHub as closely as possible. That way your user experience will closely match what you seen in the GitHub web interface.</w:t>
             </w:r>
           </w:p>
         </w:tc>
@@ -2938,41 +3622,113 @@
               <w:t>Extension:</w:t>
             </w:r>
             <w:r>
-              <w:t xml:space="preserve"> GitHub Clean White Theme</w:t>
-            </w:r>
-          </w:p>
-          <w:p>
-            <w:pPr>
-              <w:spacing w:line="259" w:lineRule="auto"/>
-            </w:pPr>
-            <w:r>
+              <w:t xml:space="preserve"> </w:t>
+            </w:r>
+            <w:r>
+              <w:t>Reflow paragraph</w:t>
+            </w:r>
+          </w:p>
+          <w:p>
+            <w:pPr>
               <w:rPr>
                 <w:b/>
               </w:rPr>
+            </w:pPr>
+            <w:r>
+              <w:rPr>
+                <w:b/>
+              </w:rPr>
               <w:t>Install command:</w:t>
             </w:r>
             <w:r>
               <w:t xml:space="preserve"> </w:t>
             </w:r>
-            <w:r>
-              <w:t>ext install Theme-GitHubCleanWhite</w:t>
-            </w:r>
-          </w:p>
-          <w:p>
-            <w:pPr>
-              <w:spacing w:line="259" w:lineRule="auto"/>
-            </w:pPr>
-            <w:r>
+            <w:proofErr w:type="spellStart"/>
+            <w:r>
+              <w:t>ext</w:t>
+            </w:r>
+            <w:proofErr w:type="spellEnd"/>
+            <w:r>
+              <w:t xml:space="preserve"> install reflow-paragraph</w:t>
+            </w:r>
+          </w:p>
+          <w:p>
+            <w:pPr>
               <w:rPr>
                 <w:b/>
               </w:rPr>
+            </w:pPr>
+            <w:r>
+              <w:rPr>
+                <w:b/>
+              </w:rPr>
               <w:t>Description:</w:t>
             </w:r>
             <w:r>
-              <w:t xml:space="preserve"> This adds a theme to the VS Code theme library </w:t>
-            </w:r>
-            <w:r>
-              <w:t>that changes the UI color coding and style formatting to match GitHub as closely as possible. That way your user experience will closely match what you seen in the GitHub web interface.</w:t>
+              <w:rPr>
+                <w:b/>
+              </w:rPr>
+              <w:t xml:space="preserve"> </w:t>
+            </w:r>
+            <w:r>
+              <w:t xml:space="preserve">Format the current paragraph to have lines no longer than your preferred line length, using </w:t>
+            </w:r>
+            <w:proofErr w:type="spellStart"/>
+            <w:r>
+              <w:t>alt+q</w:t>
+            </w:r>
+            <w:proofErr w:type="spellEnd"/>
+            <w:r>
+              <w:t xml:space="preserve"> (may be </w:t>
+            </w:r>
+            <w:proofErr w:type="spellStart"/>
+            <w:r>
+              <w:t>overriden</w:t>
+            </w:r>
+            <w:proofErr w:type="spellEnd"/>
+            <w:r>
+              <w:t xml:space="preserve"> in user-specific keyboard-binding</w:t>
+            </w:r>
+            <w:r>
+              <w:t xml:space="preserve">s.) </w:t>
+            </w:r>
+            <w:r>
+              <w:t>This extension defaults to reflowing line</w:t>
+            </w:r>
+            <w:bookmarkStart w:id="0" w:name="_GoBack"/>
+            <w:bookmarkEnd w:id="0"/>
+            <w:r>
+              <w:t xml:space="preserve">s to be no more than 80 characters long. The preferred line length may be </w:t>
+            </w:r>
+            <w:proofErr w:type="spellStart"/>
+            <w:r>
+              <w:t>overriden</w:t>
+            </w:r>
+            <w:proofErr w:type="spellEnd"/>
+            <w:r>
+              <w:t xml:space="preserve"> using the config value of </w:t>
+            </w:r>
+            <w:proofErr w:type="spellStart"/>
+            <w:r>
+              <w:t>reflow.preferredLineLength</w:t>
+            </w:r>
+            <w:proofErr w:type="spellEnd"/>
+            <w:r>
+              <w:t>.</w:t>
+            </w:r>
+            <w:r>
+              <w:t xml:space="preserve"> </w:t>
+            </w:r>
+            <w:r>
+              <w:t xml:space="preserve">By default, preserves indent for paragraph, when reflowing. This behavior may be switched off, by setting the configuration option </w:t>
+            </w:r>
+            <w:proofErr w:type="spellStart"/>
+            <w:r>
+              <w:t>reflow.preserveIndent</w:t>
+            </w:r>
+            <w:proofErr w:type="spellEnd"/>
+            <w:r>
+              <w:t xml:space="preserve"> to false.</w:t>
             </w:r>
           </w:p>
         </w:tc>
@@ -3007,6 +3763,7 @@
           <w:szCs w:val="36"/>
         </w:rPr>
       </w:pPr>
+      <w:proofErr w:type="spellStart"/>
       <w:r>
         <w:rPr>
           <w:rFonts w:ascii="Segoe UI" w:eastAsia="Times New Roman" w:hAnsi="Segoe UI" w:cs="Segoe UI"/>
@@ -3015,7 +3772,17 @@
           <w:szCs w:val="36"/>
         </w:rPr>
         <w:lastRenderedPageBreak/>
-        <w:t>Git Workflow Tasks</w:t>
+        <w:t>Git</w:t>
+      </w:r>
+      <w:proofErr w:type="spellEnd"/>
+      <w:r>
+        <w:rPr>
+          <w:rFonts w:ascii="Segoe UI" w:eastAsia="Times New Roman" w:hAnsi="Segoe UI" w:cs="Segoe UI"/>
+          <w:color w:val="1E1E1E"/>
+          <w:sz w:val="36"/>
+          <w:szCs w:val="36"/>
+        </w:rPr>
+        <w:t xml:space="preserve"> Workflow Tasks</w:t>
       </w:r>
     </w:p>
     <w:p>
@@ -3177,7 +3944,15 @@
           </w:tcPr>
           <w:p>
             <w:r>
-              <w:t>This creates a copy of the repository within your Git Hub account.</w:t>
+              <w:t xml:space="preserve">This creates a copy of the repository within your </w:t>
+            </w:r>
+            <w:proofErr w:type="spellStart"/>
+            <w:r>
+              <w:t>Git</w:t>
+            </w:r>
+            <w:proofErr w:type="spellEnd"/>
+            <w:r>
+              <w:t xml:space="preserve"> Hub account.</w:t>
             </w:r>
             <w:r>
               <w:t xml:space="preserve"> </w:t>
@@ -3186,7 +3961,23 @@
               <w:t>Generally speaking, technical writers and program managers need to fork the private repo</w:t>
             </w:r>
             <w:r>
-              <w:t xml:space="preserve"> (azure-content-pr or WindowServerDocs-pr)</w:t>
+              <w:t xml:space="preserve"> (azure-content-</w:t>
+            </w:r>
+            <w:proofErr w:type="spellStart"/>
+            <w:r>
+              <w:t>pr</w:t>
+            </w:r>
+            <w:proofErr w:type="spellEnd"/>
+            <w:r>
+              <w:t xml:space="preserve"> or </w:t>
+            </w:r>
+            <w:proofErr w:type="spellStart"/>
+            <w:r>
+              <w:t>WindowServerDocs-pr</w:t>
+            </w:r>
+            <w:proofErr w:type="spellEnd"/>
+            <w:r>
+              <w:t>)</w:t>
             </w:r>
             <w:r>
               <w:t>.</w:t>
@@ -3237,7 +4028,15 @@
               <w:ind w:left="-30"/>
             </w:pPr>
             <w:r>
-              <w:t>Open your Git Shell and run the following command</w:t>
+              <w:t xml:space="preserve">Open your </w:t>
+            </w:r>
+            <w:proofErr w:type="spellStart"/>
+            <w:r>
+              <w:t>Git</w:t>
+            </w:r>
+            <w:proofErr w:type="spellEnd"/>
+            <w:r>
+              <w:t xml:space="preserve"> Shell and run the following command</w:t>
             </w:r>
             <w:r>
               <w:t>s</w:t>
@@ -3313,6 +4112,7 @@
                 <w:lang w:val="en"/>
               </w:rPr>
             </w:pPr>
+            <w:proofErr w:type="spellStart"/>
             <w:r>
               <w:rPr>
                 <w:rFonts w:ascii="Consolas" w:eastAsia="Times New Roman" w:hAnsi="Consolas" w:cs="Courier New"/>
@@ -3321,8 +4121,31 @@
                 <w:szCs w:val="18"/>
                 <w:lang w:val="en"/>
               </w:rPr>
-              <w:t>git clone https://[your GitHub user name]:[token]@github.com/&lt;your GitHub user name&gt;/azure-content-pr.git</w:t>
-            </w:r>
+              <w:t>git</w:t>
+            </w:r>
+            <w:proofErr w:type="spellEnd"/>
+            <w:r>
+              <w:rPr>
+                <w:rFonts w:ascii="Consolas" w:eastAsia="Times New Roman" w:hAnsi="Consolas" w:cs="Courier New"/>
+                <w:color w:val="333333"/>
+                <w:sz w:val="18"/>
+                <w:szCs w:val="18"/>
+                <w:lang w:val="en"/>
+              </w:rPr>
+              <w:t xml:space="preserve"> clone https://[your GitHub user name]:[token]@github.com/&lt;your GitHub user name&gt;/azure-content-</w:t>
+            </w:r>
+            <w:proofErr w:type="spellStart"/>
+            <w:r>
+              <w:rPr>
+                <w:rFonts w:ascii="Consolas" w:eastAsia="Times New Roman" w:hAnsi="Consolas" w:cs="Courier New"/>
+                <w:color w:val="333333"/>
+                <w:sz w:val="18"/>
+                <w:szCs w:val="18"/>
+                <w:lang w:val="en"/>
+              </w:rPr>
+              <w:t>pr.git</w:t>
+            </w:r>
+            <w:proofErr w:type="spellEnd"/>
           </w:p>
           <w:p>
             <w:pPr>
@@ -3345,7 +4168,15 @@
           <w:p/>
           <w:p>
             <w:r>
-              <w:t>In this example, your git repositories are contained in C:\github on the local disk.</w:t>
+              <w:t xml:space="preserve">In this example, your </w:t>
+            </w:r>
+            <w:proofErr w:type="spellStart"/>
+            <w:r>
+              <w:t>git</w:t>
+            </w:r>
+            <w:proofErr w:type="spellEnd"/>
+            <w:r>
+              <w:t xml:space="preserve"> repositories are contained in C:\github on the local disk.</w:t>
             </w:r>
           </w:p>
         </w:tc>
@@ -3384,7 +4215,15 @@
               <w:ind w:left="-30"/>
             </w:pPr>
             <w:r>
-              <w:t>Run the following command from your Git Shell:</w:t>
+              <w:t xml:space="preserve">Run the following command from your </w:t>
+            </w:r>
+            <w:proofErr w:type="spellStart"/>
+            <w:r>
+              <w:t>Git</w:t>
+            </w:r>
+            <w:proofErr w:type="spellEnd"/>
+            <w:r>
+              <w:t xml:space="preserve"> Shell:</w:t>
             </w:r>
           </w:p>
           <w:p>
@@ -3446,6 +4285,7 @@
                 <w:lang w:val="en"/>
               </w:rPr>
             </w:pPr>
+            <w:proofErr w:type="spellStart"/>
             <w:r>
               <w:rPr>
                 <w:rFonts w:ascii="Consolas" w:eastAsia="Times New Roman" w:hAnsi="Consolas" w:cs="Courier New"/>
@@ -3454,8 +4294,31 @@
                 <w:szCs w:val="18"/>
                 <w:lang w:val="en"/>
               </w:rPr>
-              <w:t>git remote add upstream https://[your GitHub user name]:[token]@github.com/Azure/azure-content-pr.git</w:t>
-            </w:r>
+              <w:t>git</w:t>
+            </w:r>
+            <w:proofErr w:type="spellEnd"/>
+            <w:r>
+              <w:rPr>
+                <w:rFonts w:ascii="Consolas" w:eastAsia="Times New Roman" w:hAnsi="Consolas" w:cs="Courier New"/>
+                <w:color w:val="333333"/>
+                <w:sz w:val="18"/>
+                <w:szCs w:val="18"/>
+                <w:lang w:val="en"/>
+              </w:rPr>
+              <w:t xml:space="preserve"> remote add upstream https://[your GitHub user name]:[token]@github.com/Azure/azure-content-</w:t>
+            </w:r>
+            <w:proofErr w:type="spellStart"/>
+            <w:r>
+              <w:rPr>
+                <w:rFonts w:ascii="Consolas" w:eastAsia="Times New Roman" w:hAnsi="Consolas" w:cs="Courier New"/>
+                <w:color w:val="333333"/>
+                <w:sz w:val="18"/>
+                <w:szCs w:val="18"/>
+                <w:lang w:val="en"/>
+              </w:rPr>
+              <w:t>pr.git</w:t>
+            </w:r>
+            <w:proofErr w:type="spellEnd"/>
           </w:p>
           <w:p/>
         </w:tc>
@@ -3465,7 +4328,15 @@
           </w:tcPr>
           <w:p>
             <w:r>
-              <w:t>This creates the ‘upstream’ alias for the remote private repository on GitHub. There is nothing special about the name ‘upstream’. This is just a common practice. All Git documentation will use this name to refer to the repository that is the source of your fork.</w:t>
+              <w:t xml:space="preserve">This creates the ‘upstream’ alias for the remote private repository on GitHub. There is nothing special about the name ‘upstream’. This is just a common practice. All </w:t>
+            </w:r>
+            <w:proofErr w:type="spellStart"/>
+            <w:r>
+              <w:t>Git</w:t>
+            </w:r>
+            <w:proofErr w:type="spellEnd"/>
+            <w:r>
+              <w:t xml:space="preserve"> documentation will use this name to refer to the repository that is the source of your fork.</w:t>
             </w:r>
           </w:p>
         </w:tc>
@@ -3714,6 +4585,7 @@
             <w:pPr>
               <w:ind w:left="-30"/>
             </w:pPr>
+            <w:proofErr w:type="spellStart"/>
             <w:r>
               <w:rPr>
                 <w:rFonts w:ascii="Consolas" w:eastAsia="Times New Roman" w:hAnsi="Consolas" w:cs="Courier New"/>
@@ -3722,8 +4594,9 @@
                 <w:szCs w:val="18"/>
                 <w:lang w:val="en"/>
               </w:rPr>
-              <w:t xml:space="preserve">git </w:t>
-            </w:r>
+              <w:t>git</w:t>
+            </w:r>
+            <w:proofErr w:type="spellEnd"/>
             <w:r>
               <w:rPr>
                 <w:rFonts w:ascii="Consolas" w:eastAsia="Times New Roman" w:hAnsi="Consolas" w:cs="Courier New"/>
@@ -3732,8 +4605,30 @@
                 <w:szCs w:val="18"/>
                 <w:lang w:val="en"/>
               </w:rPr>
-              <w:t>pull upstream master:newbranch</w:t>
-            </w:r>
+              <w:t xml:space="preserve"> </w:t>
+            </w:r>
+            <w:r>
+              <w:rPr>
+                <w:rFonts w:ascii="Consolas" w:eastAsia="Times New Roman" w:hAnsi="Consolas" w:cs="Courier New"/>
+                <w:color w:val="333333"/>
+                <w:sz w:val="18"/>
+                <w:szCs w:val="18"/>
+                <w:lang w:val="en"/>
+              </w:rPr>
+              <w:t xml:space="preserve">pull upstream </w:t>
+            </w:r>
+            <w:proofErr w:type="spellStart"/>
+            <w:r>
+              <w:rPr>
+                <w:rFonts w:ascii="Consolas" w:eastAsia="Times New Roman" w:hAnsi="Consolas" w:cs="Courier New"/>
+                <w:color w:val="333333"/>
+                <w:sz w:val="18"/>
+                <w:szCs w:val="18"/>
+                <w:lang w:val="en"/>
+              </w:rPr>
+              <w:t>master:newbranch</w:t>
+            </w:r>
+            <w:proofErr w:type="spellEnd"/>
           </w:p>
         </w:tc>
         <w:tc>
@@ -3742,7 +4637,15 @@
           </w:tcPr>
           <w:p>
             <w:r>
-              <w:t xml:space="preserve">This will pull the latest contents from the upstream remote and create a new branch named ‘newbranch’. </w:t>
+              <w:t>This will pull the latest contents from the upstream remote and create a new branch named ‘</w:t>
+            </w:r>
+            <w:proofErr w:type="spellStart"/>
+            <w:r>
+              <w:t>newbranch</w:t>
+            </w:r>
+            <w:proofErr w:type="spellEnd"/>
+            <w:r>
+              <w:t xml:space="preserve">’. </w:t>
             </w:r>
           </w:p>
           <w:p/>
@@ -3783,6 +4686,7 @@
             <w:pPr>
               <w:ind w:left="-30"/>
             </w:pPr>
+            <w:proofErr w:type="spellStart"/>
             <w:r>
               <w:rPr>
                 <w:rFonts w:ascii="Consolas" w:eastAsia="Times New Roman" w:hAnsi="Consolas" w:cs="Courier New"/>
@@ -3791,8 +4695,9 @@
                 <w:szCs w:val="18"/>
                 <w:lang w:val="en"/>
               </w:rPr>
-              <w:t xml:space="preserve">git </w:t>
-            </w:r>
+              <w:t>git</w:t>
+            </w:r>
+            <w:proofErr w:type="spellEnd"/>
             <w:r>
               <w:rPr>
                 <w:rFonts w:ascii="Consolas" w:eastAsia="Times New Roman" w:hAnsi="Consolas" w:cs="Courier New"/>
@@ -3801,8 +4706,30 @@
                 <w:szCs w:val="18"/>
                 <w:lang w:val="en"/>
               </w:rPr>
-              <w:t>checkout newbranch</w:t>
-            </w:r>
+              <w:t xml:space="preserve"> </w:t>
+            </w:r>
+            <w:r>
+              <w:rPr>
+                <w:rFonts w:ascii="Consolas" w:eastAsia="Times New Roman" w:hAnsi="Consolas" w:cs="Courier New"/>
+                <w:color w:val="333333"/>
+                <w:sz w:val="18"/>
+                <w:szCs w:val="18"/>
+                <w:lang w:val="en"/>
+              </w:rPr>
+              <w:t xml:space="preserve">checkout </w:t>
+            </w:r>
+            <w:proofErr w:type="spellStart"/>
+            <w:r>
+              <w:rPr>
+                <w:rFonts w:ascii="Consolas" w:eastAsia="Times New Roman" w:hAnsi="Consolas" w:cs="Courier New"/>
+                <w:color w:val="333333"/>
+                <w:sz w:val="18"/>
+                <w:szCs w:val="18"/>
+                <w:lang w:val="en"/>
+              </w:rPr>
+              <w:t>newbranch</w:t>
+            </w:r>
+            <w:proofErr w:type="spellEnd"/>
           </w:p>
         </w:tc>
         <w:tc>
@@ -3817,7 +4744,15 @@
               <w:t>s</w:t>
             </w:r>
             <w:r>
-              <w:t xml:space="preserve"> git to switch to </w:t>
+              <w:t xml:space="preserve"> </w:t>
+            </w:r>
+            <w:proofErr w:type="spellStart"/>
+            <w:r>
+              <w:t>git</w:t>
+            </w:r>
+            <w:proofErr w:type="spellEnd"/>
+            <w:r>
+              <w:t xml:space="preserve"> to switch to </w:t>
             </w:r>
             <w:r>
               <w:t>the working</w:t>
@@ -3829,7 +4764,23 @@
               <w:t xml:space="preserve">The </w:t>
             </w:r>
             <w:r>
-              <w:t>command prompt in the Git Shell should show this branch name. Git also updates the files on disk to match the state of this branch.</w:t>
+              <w:t xml:space="preserve">command prompt in the </w:t>
+            </w:r>
+            <w:proofErr w:type="spellStart"/>
+            <w:r>
+              <w:t>Git</w:t>
+            </w:r>
+            <w:proofErr w:type="spellEnd"/>
+            <w:r>
+              <w:t xml:space="preserve"> Shell should show this branch name. </w:t>
+            </w:r>
+            <w:proofErr w:type="spellStart"/>
+            <w:r>
+              <w:t>Git</w:t>
+            </w:r>
+            <w:proofErr w:type="spellEnd"/>
+            <w:r>
+              <w:t xml:space="preserve"> also updates the files on disk to match the state of this branch.</w:t>
             </w:r>
             <w:r>
               <w:t xml:space="preserve"> </w:t>
@@ -3871,7 +4822,15 @@
               <w:t xml:space="preserve">This is done using your content editing and creation tools like VS Code, </w:t>
             </w:r>
             <w:r>
-              <w:t xml:space="preserve">Atom, TextMate, </w:t>
+              <w:t xml:space="preserve">Atom, </w:t>
+            </w:r>
+            <w:proofErr w:type="spellStart"/>
+            <w:r>
+              <w:t>TextMate</w:t>
+            </w:r>
+            <w:proofErr w:type="spellEnd"/>
+            <w:r>
+              <w:t xml:space="preserve">, </w:t>
             </w:r>
             <w:r>
               <w:t xml:space="preserve">etc. </w:t>
@@ -3897,7 +4856,15 @@
               <w:ind w:left="330"/>
             </w:pPr>
             <w:r>
-              <w:t>Add your changes to Git’s tracking database.</w:t>
+              <w:t xml:space="preserve">Add your changes to </w:t>
+            </w:r>
+            <w:proofErr w:type="spellStart"/>
+            <w:r>
+              <w:t>Git’s</w:t>
+            </w:r>
+            <w:proofErr w:type="spellEnd"/>
+            <w:r>
+              <w:t xml:space="preserve"> tracking database.</w:t>
             </w:r>
           </w:p>
           <w:p>
@@ -3916,6 +4883,7 @@
                 <w:lang w:val="en"/>
               </w:rPr>
             </w:pPr>
+            <w:proofErr w:type="spellStart"/>
             <w:r>
               <w:rPr>
                 <w:rFonts w:ascii="Consolas" w:eastAsia="Times New Roman" w:hAnsi="Consolas" w:cs="Courier New"/>
@@ -3924,8 +4892,9 @@
                 <w:szCs w:val="18"/>
                 <w:lang w:val="en"/>
               </w:rPr>
-              <w:t xml:space="preserve">git </w:t>
-            </w:r>
+              <w:t>git</w:t>
+            </w:r>
+            <w:proofErr w:type="spellEnd"/>
             <w:r>
               <w:rPr>
                 <w:rFonts w:ascii="Consolas" w:eastAsia="Times New Roman" w:hAnsi="Consolas" w:cs="Courier New"/>
@@ -3934,13 +4903,8 @@
                 <w:szCs w:val="18"/>
                 <w:lang w:val="en"/>
               </w:rPr>
-              <w:t>status</w:t>
-            </w:r>
-          </w:p>
-          <w:p>
-            <w:pPr>
-              <w:ind w:left="-30"/>
-            </w:pPr>
+              <w:t xml:space="preserve"> </w:t>
+            </w:r>
             <w:r>
               <w:rPr>
                 <w:rFonts w:ascii="Consolas" w:eastAsia="Times New Roman" w:hAnsi="Consolas" w:cs="Courier New"/>
@@ -3949,8 +4913,14 @@
                 <w:szCs w:val="18"/>
                 <w:lang w:val="en"/>
               </w:rPr>
-              <w:t xml:space="preserve">git add </w:t>
-            </w:r>
+              <w:t>status</w:t>
+            </w:r>
+          </w:p>
+          <w:p>
+            <w:pPr>
+              <w:ind w:left="-30"/>
+            </w:pPr>
+            <w:proofErr w:type="spellStart"/>
             <w:r>
               <w:rPr>
                 <w:rFonts w:ascii="Consolas" w:eastAsia="Times New Roman" w:hAnsi="Consolas" w:cs="Courier New"/>
@@ -3959,8 +4929,9 @@
                 <w:szCs w:val="18"/>
                 <w:lang w:val="en"/>
               </w:rPr>
-              <w:t>--</w:t>
-            </w:r>
+              <w:t>git</w:t>
+            </w:r>
+            <w:proofErr w:type="spellEnd"/>
             <w:r>
               <w:rPr>
                 <w:rFonts w:ascii="Consolas" w:eastAsia="Times New Roman" w:hAnsi="Consolas" w:cs="Courier New"/>
@@ -3969,6 +4940,26 @@
                 <w:szCs w:val="18"/>
                 <w:lang w:val="en"/>
               </w:rPr>
+              <w:t xml:space="preserve"> add </w:t>
+            </w:r>
+            <w:r>
+              <w:rPr>
+                <w:rFonts w:ascii="Consolas" w:eastAsia="Times New Roman" w:hAnsi="Consolas" w:cs="Courier New"/>
+                <w:color w:val="333333"/>
+                <w:sz w:val="18"/>
+                <w:szCs w:val="18"/>
+                <w:lang w:val="en"/>
+              </w:rPr>
+              <w:t>--</w:t>
+            </w:r>
+            <w:r>
+              <w:rPr>
+                <w:rFonts w:ascii="Consolas" w:eastAsia="Times New Roman" w:hAnsi="Consolas" w:cs="Courier New"/>
+                <w:color w:val="333333"/>
+                <w:sz w:val="18"/>
+                <w:szCs w:val="18"/>
+                <w:lang w:val="en"/>
+              </w:rPr>
               <w:t>all</w:t>
             </w:r>
           </w:p>
@@ -3978,11 +4969,24 @@
             <w:tcW w:w="4675" w:type="dxa"/>
           </w:tcPr>
           <w:p>
-            <w:r>
-              <w:t>Git keeps an</w:t>
-            </w:r>
-            <w:r>
-              <w:t xml:space="preserve"> index of all of the files that are being tracked. When you add or change files in the repository you need to update the Git index. The </w:t>
+            <w:proofErr w:type="spellStart"/>
+            <w:r>
+              <w:t>Git</w:t>
+            </w:r>
+            <w:proofErr w:type="spellEnd"/>
+            <w:r>
+              <w:t xml:space="preserve"> keeps an</w:t>
+            </w:r>
+            <w:r>
+              <w:t xml:space="preserve"> index of all of the files that are being tracked. When you add or change files in the repository you need to update the </w:t>
+            </w:r>
+            <w:proofErr w:type="spellStart"/>
+            <w:r>
+              <w:t>Git</w:t>
+            </w:r>
+            <w:proofErr w:type="spellEnd"/>
+            <w:r>
+              <w:t xml:space="preserve"> index. The </w:t>
             </w:r>
             <w:r>
               <w:rPr>
@@ -4065,6 +5069,7 @@
                 <w:lang w:val="en"/>
               </w:rPr>
             </w:pPr>
+            <w:proofErr w:type="spellStart"/>
             <w:r>
               <w:rPr>
                 <w:rFonts w:ascii="Consolas" w:eastAsia="Times New Roman" w:hAnsi="Consolas" w:cs="Courier New"/>
@@ -4073,8 +5078,9 @@
                 <w:szCs w:val="18"/>
                 <w:lang w:val="en"/>
               </w:rPr>
-              <w:t xml:space="preserve">git </w:t>
-            </w:r>
+              <w:t>git</w:t>
+            </w:r>
+            <w:proofErr w:type="spellEnd"/>
             <w:r>
               <w:rPr>
                 <w:rFonts w:ascii="Consolas" w:eastAsia="Times New Roman" w:hAnsi="Consolas" w:cs="Courier New"/>
@@ -4083,7 +5089,7 @@
                 <w:szCs w:val="18"/>
                 <w:lang w:val="en"/>
               </w:rPr>
-              <w:t xml:space="preserve">commit -m "describe </w:t>
+              <w:t xml:space="preserve"> </w:t>
             </w:r>
             <w:r>
               <w:rPr>
@@ -4093,7 +5099,7 @@
                 <w:szCs w:val="18"/>
                 <w:lang w:val="en"/>
               </w:rPr>
-              <w:t xml:space="preserve">of the </w:t>
+              <w:t xml:space="preserve">commit -m "describe </w:t>
             </w:r>
             <w:r>
               <w:rPr>
@@ -4103,7 +5109,7 @@
                 <w:szCs w:val="18"/>
                 <w:lang w:val="en"/>
               </w:rPr>
-              <w:t>changes</w:t>
+              <w:t xml:space="preserve">of the </w:t>
             </w:r>
             <w:r>
               <w:rPr>
@@ -4113,12 +5119,9 @@
                 <w:szCs w:val="18"/>
                 <w:lang w:val="en"/>
               </w:rPr>
-              <w:t>"</w:t>
-            </w:r>
-          </w:p>
-          <w:p>
-            <w:pPr>
-              <w:ind w:left="-30"/>
+              <w:t>changes</w:t>
+            </w:r>
+            <w:r>
               <w:rPr>
                 <w:rFonts w:ascii="Consolas" w:eastAsia="Times New Roman" w:hAnsi="Consolas" w:cs="Courier New"/>
                 <w:color w:val="333333"/>
@@ -4126,6 +5129,19 @@
                 <w:szCs w:val="18"/>
                 <w:lang w:val="en"/>
               </w:rPr>
+              <w:t>"</w:t>
+            </w:r>
+          </w:p>
+          <w:p>
+            <w:pPr>
+              <w:ind w:left="-30"/>
+              <w:rPr>
+                <w:rFonts w:ascii="Consolas" w:eastAsia="Times New Roman" w:hAnsi="Consolas" w:cs="Courier New"/>
+                <w:color w:val="333333"/>
+                <w:sz w:val="18"/>
+                <w:szCs w:val="18"/>
+                <w:lang w:val="en"/>
+              </w:rPr>
             </w:pPr>
           </w:p>
         </w:tc>
@@ -4135,7 +5151,15 @@
           </w:tcPr>
           <w:p>
             <w:r>
-              <w:t xml:space="preserve">This checks-in the changes to your local git repository. </w:t>
+              <w:t xml:space="preserve">This checks-in the changes to your local </w:t>
+            </w:r>
+            <w:proofErr w:type="spellStart"/>
+            <w:r>
+              <w:t>git</w:t>
+            </w:r>
+            <w:proofErr w:type="spellEnd"/>
+            <w:r>
+              <w:t xml:space="preserve"> repository. </w:t>
             </w:r>
           </w:p>
         </w:tc>
@@ -4170,6 +5194,7 @@
             <w:pPr>
               <w:ind w:left="-30"/>
             </w:pPr>
+            <w:proofErr w:type="spellStart"/>
             <w:r>
               <w:rPr>
                 <w:rFonts w:ascii="Consolas" w:eastAsia="Times New Roman" w:hAnsi="Consolas" w:cs="Courier New"/>
@@ -4180,6 +5205,7 @@
               </w:rPr>
               <w:t>git</w:t>
             </w:r>
+            <w:proofErr w:type="spellEnd"/>
             <w:r>
               <w:rPr>
                 <w:rFonts w:ascii="Consolas" w:eastAsia="Times New Roman" w:hAnsi="Consolas" w:cs="Courier New"/>
@@ -4273,6 +5299,7 @@
                 <w:lang w:val="en"/>
               </w:rPr>
             </w:pPr>
+            <w:proofErr w:type="spellStart"/>
             <w:r>
               <w:rPr>
                 <w:rFonts w:ascii="Consolas" w:eastAsia="Times New Roman" w:hAnsi="Consolas" w:cs="Courier New"/>
@@ -4283,6 +5310,7 @@
               </w:rPr>
               <w:t>git</w:t>
             </w:r>
+            <w:proofErr w:type="spellEnd"/>
             <w:r>
               <w:rPr>
                 <w:rFonts w:ascii="Consolas" w:eastAsia="Times New Roman" w:hAnsi="Consolas" w:cs="Courier New"/>
@@ -4291,8 +5319,20 @@
                 <w:szCs w:val="18"/>
                 <w:lang w:val="en"/>
               </w:rPr>
-              <w:t xml:space="preserve"> push origin newbranch</w:t>
-            </w:r>
+              <w:t xml:space="preserve"> push origin </w:t>
+            </w:r>
+            <w:proofErr w:type="spellStart"/>
+            <w:r>
+              <w:rPr>
+                <w:rFonts w:ascii="Consolas" w:eastAsia="Times New Roman" w:hAnsi="Consolas" w:cs="Courier New"/>
+                <w:color w:val="333333"/>
+                <w:sz w:val="18"/>
+                <w:szCs w:val="18"/>
+                <w:lang w:val="en"/>
+              </w:rPr>
+              <w:t>newbranch</w:t>
+            </w:r>
+            <w:proofErr w:type="spellEnd"/>
           </w:p>
           <w:p>
             <w:pPr>
@@ -4530,7 +5570,15 @@
               <w:ind w:left="-30"/>
             </w:pPr>
             <w:r>
-              <w:t>Open Git Shell</w:t>
+              <w:t xml:space="preserve">Open </w:t>
+            </w:r>
+            <w:proofErr w:type="spellStart"/>
+            <w:r>
+              <w:t>Git</w:t>
+            </w:r>
+            <w:proofErr w:type="spellEnd"/>
+            <w:r>
+              <w:t xml:space="preserve"> Shell</w:t>
             </w:r>
           </w:p>
           <w:p>
@@ -4600,6 +5648,7 @@
                 <w:lang w:val="en"/>
               </w:rPr>
             </w:pPr>
+            <w:proofErr w:type="spellStart"/>
             <w:r>
               <w:rPr>
                 <w:rFonts w:ascii="Consolas" w:eastAsia="Times New Roman" w:hAnsi="Consolas" w:cs="Courier New"/>
@@ -4608,7 +5657,18 @@
                 <w:szCs w:val="18"/>
                 <w:lang w:val="en"/>
               </w:rPr>
-              <w:t>git checkout master</w:t>
+              <w:t>git</w:t>
+            </w:r>
+            <w:proofErr w:type="spellEnd"/>
+            <w:r>
+              <w:rPr>
+                <w:rFonts w:ascii="Consolas" w:eastAsia="Times New Roman" w:hAnsi="Consolas" w:cs="Courier New"/>
+                <w:color w:val="333333"/>
+                <w:sz w:val="18"/>
+                <w:szCs w:val="18"/>
+                <w:lang w:val="en"/>
+              </w:rPr>
+              <w:t xml:space="preserve"> checkout master</w:t>
             </w:r>
           </w:p>
           <w:p>
@@ -4671,6 +5731,7 @@
                 <w:lang w:val="en"/>
               </w:rPr>
             </w:pPr>
+            <w:proofErr w:type="spellStart"/>
             <w:r>
               <w:rPr>
                 <w:rFonts w:ascii="Consolas" w:eastAsia="Times New Roman" w:hAnsi="Consolas" w:cs="Courier New"/>
@@ -4681,6 +5742,7 @@
               </w:rPr>
               <w:t>git</w:t>
             </w:r>
+            <w:proofErr w:type="spellEnd"/>
             <w:r>
               <w:rPr>
                 <w:rFonts w:ascii="Consolas" w:eastAsia="Times New Roman" w:hAnsi="Consolas" w:cs="Courier New"/>
@@ -4826,6 +5888,7 @@
                 <w:lang w:val="en"/>
               </w:rPr>
             </w:pPr>
+            <w:proofErr w:type="spellStart"/>
             <w:r>
               <w:rPr>
                 <w:rFonts w:ascii="Consolas" w:eastAsia="Times New Roman" w:hAnsi="Consolas" w:cs="Courier New"/>
@@ -4834,7 +5897,18 @@
                 <w:szCs w:val="18"/>
                 <w:lang w:val="en"/>
               </w:rPr>
-              <w:t xml:space="preserve">git push origin </w:t>
+              <w:t>git</w:t>
+            </w:r>
+            <w:proofErr w:type="spellEnd"/>
+            <w:r>
+              <w:rPr>
+                <w:rFonts w:ascii="Consolas" w:eastAsia="Times New Roman" w:hAnsi="Consolas" w:cs="Courier New"/>
+                <w:color w:val="333333"/>
+                <w:sz w:val="18"/>
+                <w:szCs w:val="18"/>
+                <w:lang w:val="en"/>
+              </w:rPr>
+              <w:t xml:space="preserve"> push origin </w:t>
             </w:r>
             <w:r>
               <w:rPr>
@@ -5042,6 +6116,7 @@
             </w:pPr>
           </w:p>
           <w:p>
+            <w:proofErr w:type="spellStart"/>
             <w:r>
               <w:rPr>
                 <w:rFonts w:ascii="Consolas" w:eastAsia="Times New Roman" w:hAnsi="Consolas" w:cs="Courier New"/>
@@ -5050,8 +6125,31 @@
                 <w:szCs w:val="18"/>
                 <w:lang w:val="en"/>
               </w:rPr>
-              <w:t>git branch -d branchName</w:t>
-            </w:r>
+              <w:t>git</w:t>
+            </w:r>
+            <w:proofErr w:type="spellEnd"/>
+            <w:r>
+              <w:rPr>
+                <w:rFonts w:ascii="Consolas" w:eastAsia="Times New Roman" w:hAnsi="Consolas" w:cs="Courier New"/>
+                <w:color w:val="333333"/>
+                <w:sz w:val="18"/>
+                <w:szCs w:val="18"/>
+                <w:lang w:val="en"/>
+              </w:rPr>
+              <w:t xml:space="preserve"> branch -d </w:t>
+            </w:r>
+            <w:proofErr w:type="spellStart"/>
+            <w:r>
+              <w:rPr>
+                <w:rFonts w:ascii="Consolas" w:eastAsia="Times New Roman" w:hAnsi="Consolas" w:cs="Courier New"/>
+                <w:color w:val="333333"/>
+                <w:sz w:val="18"/>
+                <w:szCs w:val="18"/>
+                <w:lang w:val="en"/>
+              </w:rPr>
+              <w:t>branchName</w:t>
+            </w:r>
+            <w:proofErr w:type="spellEnd"/>
           </w:p>
         </w:tc>
         <w:tc>
@@ -5066,7 +6164,15 @@
               <w:t xml:space="preserve"> </w:t>
             </w:r>
             <w:r>
-              <w:t xml:space="preserve">If the branch has unmerged changes git will </w:t>
+              <w:t xml:space="preserve">If the branch has unmerged changes </w:t>
+            </w:r>
+            <w:proofErr w:type="spellStart"/>
+            <w:r>
+              <w:t>git</w:t>
+            </w:r>
+            <w:proofErr w:type="spellEnd"/>
+            <w:r>
+              <w:t xml:space="preserve"> will </w:t>
             </w:r>
             <w:r>
               <w:t>warn you and will not delete the branch.</w:t>
@@ -5116,6 +6222,7 @@
                 <w:lang w:val="en"/>
               </w:rPr>
             </w:pPr>
+            <w:proofErr w:type="spellStart"/>
             <w:r>
               <w:rPr>
                 <w:rFonts w:ascii="Consolas" w:eastAsia="Times New Roman" w:hAnsi="Consolas" w:cs="Courier New"/>
@@ -5124,11 +6231,10 @@
                 <w:szCs w:val="18"/>
                 <w:lang w:val="en"/>
               </w:rPr>
-              <w:t>git show-branch -r</w:t>
-            </w:r>
-          </w:p>
-          <w:p>
-            <w:pPr>
+              <w:t>git</w:t>
+            </w:r>
+            <w:proofErr w:type="spellEnd"/>
+            <w:r>
               <w:rPr>
                 <w:rFonts w:ascii="Consolas" w:eastAsia="Times New Roman" w:hAnsi="Consolas" w:cs="Courier New"/>
                 <w:color w:val="333333"/>
@@ -5136,8 +6242,11 @@
                 <w:szCs w:val="18"/>
                 <w:lang w:val="en"/>
               </w:rPr>
-            </w:pPr>
-            <w:r>
+              <w:t xml:space="preserve"> show-branch -r</w:t>
+            </w:r>
+          </w:p>
+          <w:p>
+            <w:pPr>
               <w:rPr>
                 <w:rFonts w:ascii="Consolas" w:eastAsia="Times New Roman" w:hAnsi="Consolas" w:cs="Courier New"/>
                 <w:color w:val="333333"/>
@@ -5145,8 +6254,8 @@
                 <w:szCs w:val="18"/>
                 <w:lang w:val="en"/>
               </w:rPr>
-              <w:t>g</w:t>
-            </w:r>
+            </w:pPr>
+            <w:proofErr w:type="spellStart"/>
             <w:r>
               <w:rPr>
                 <w:rFonts w:ascii="Consolas" w:eastAsia="Times New Roman" w:hAnsi="Consolas" w:cs="Courier New"/>
@@ -5155,7 +6264,7 @@
                 <w:szCs w:val="18"/>
                 <w:lang w:val="en"/>
               </w:rPr>
-              <w:t xml:space="preserve">it branch -dr </w:t>
+              <w:t>g</w:t>
             </w:r>
             <w:r>
               <w:rPr>
@@ -5165,8 +6274,9 @@
                 <w:szCs w:val="18"/>
                 <w:lang w:val="en"/>
               </w:rPr>
-              <w:t>upstream</w:t>
-            </w:r>
+              <w:t>it</w:t>
+            </w:r>
+            <w:proofErr w:type="spellEnd"/>
             <w:r>
               <w:rPr>
                 <w:rFonts w:ascii="Consolas" w:eastAsia="Times New Roman" w:hAnsi="Consolas" w:cs="Courier New"/>
@@ -5175,8 +6285,62 @@
                 <w:szCs w:val="18"/>
                 <w:lang w:val="en"/>
               </w:rPr>
-              <w:t>\branchName</w:t>
-            </w:r>
+              <w:t xml:space="preserve"> branch -</w:t>
+            </w:r>
+            <w:proofErr w:type="spellStart"/>
+            <w:r>
+              <w:rPr>
+                <w:rFonts w:ascii="Consolas" w:eastAsia="Times New Roman" w:hAnsi="Consolas" w:cs="Courier New"/>
+                <w:color w:val="333333"/>
+                <w:sz w:val="18"/>
+                <w:szCs w:val="18"/>
+                <w:lang w:val="en"/>
+              </w:rPr>
+              <w:t>dr</w:t>
+            </w:r>
+            <w:proofErr w:type="spellEnd"/>
+            <w:r>
+              <w:rPr>
+                <w:rFonts w:ascii="Consolas" w:eastAsia="Times New Roman" w:hAnsi="Consolas" w:cs="Courier New"/>
+                <w:color w:val="333333"/>
+                <w:sz w:val="18"/>
+                <w:szCs w:val="18"/>
+                <w:lang w:val="en"/>
+              </w:rPr>
+              <w:t xml:space="preserve"> </w:t>
+            </w:r>
+            <w:r>
+              <w:rPr>
+                <w:rFonts w:ascii="Consolas" w:eastAsia="Times New Roman" w:hAnsi="Consolas" w:cs="Courier New"/>
+                <w:color w:val="333333"/>
+                <w:sz w:val="18"/>
+                <w:szCs w:val="18"/>
+                <w:lang w:val="en"/>
+              </w:rPr>
+              <w:t>upstream</w:t>
+            </w:r>
+            <w:r>
+              <w:rPr>
+                <w:rFonts w:ascii="Consolas" w:eastAsia="Times New Roman" w:hAnsi="Consolas" w:cs="Courier New"/>
+                <w:color w:val="333333"/>
+                <w:sz w:val="18"/>
+                <w:szCs w:val="18"/>
+                <w:lang w:val="en"/>
+              </w:rPr>
+              <w:t>\</w:t>
+            </w:r>
+            <w:proofErr w:type="spellStart"/>
+            <w:r>
+              <w:rPr>
+                <w:rFonts w:ascii="Consolas" w:eastAsia="Times New Roman" w:hAnsi="Consolas" w:cs="Courier New"/>
+                <w:color w:val="333333"/>
+                <w:sz w:val="18"/>
+                <w:szCs w:val="18"/>
+                <w:lang w:val="en"/>
+              </w:rPr>
+              <w:t>branchName</w:t>
+            </w:r>
+            <w:proofErr w:type="spellEnd"/>
           </w:p>
           <w:p/>
         </w:tc>
@@ -5240,6 +6404,7 @@
             </w:pPr>
           </w:p>
           <w:p>
+            <w:proofErr w:type="spellStart"/>
             <w:r>
               <w:rPr>
                 <w:rFonts w:ascii="Consolas" w:eastAsia="Times New Roman" w:hAnsi="Consolas" w:cs="Courier New"/>
@@ -5248,8 +6413,9 @@
                 <w:szCs w:val="18"/>
                 <w:lang w:val="en"/>
               </w:rPr>
-              <w:t xml:space="preserve">git push </w:t>
-            </w:r>
+              <w:t>git</w:t>
+            </w:r>
+            <w:proofErr w:type="spellEnd"/>
             <w:r>
               <w:rPr>
                 <w:rFonts w:ascii="Consolas" w:eastAsia="Times New Roman" w:hAnsi="Consolas" w:cs="Courier New"/>
@@ -5258,7 +6424,7 @@
                 <w:szCs w:val="18"/>
                 <w:lang w:val="en"/>
               </w:rPr>
-              <w:t>origin</w:t>
+              <w:t xml:space="preserve"> push </w:t>
             </w:r>
             <w:r>
               <w:rPr>
@@ -5268,8 +6434,30 @@
                 <w:szCs w:val="18"/>
                 <w:lang w:val="en"/>
               </w:rPr>
-              <w:t xml:space="preserve"> --delete branchName</w:t>
-            </w:r>
+              <w:t>origin</w:t>
+            </w:r>
+            <w:r>
+              <w:rPr>
+                <w:rFonts w:ascii="Consolas" w:eastAsia="Times New Roman" w:hAnsi="Consolas" w:cs="Courier New"/>
+                <w:color w:val="333333"/>
+                <w:sz w:val="18"/>
+                <w:szCs w:val="18"/>
+                <w:lang w:val="en"/>
+              </w:rPr>
+              <w:t xml:space="preserve"> --delete </w:t>
+            </w:r>
+            <w:proofErr w:type="spellStart"/>
+            <w:r>
+              <w:rPr>
+                <w:rFonts w:ascii="Consolas" w:eastAsia="Times New Roman" w:hAnsi="Consolas" w:cs="Courier New"/>
+                <w:color w:val="333333"/>
+                <w:sz w:val="18"/>
+                <w:szCs w:val="18"/>
+                <w:lang w:val="en"/>
+              </w:rPr>
+              <w:t>branchName</w:t>
+            </w:r>
+            <w:proofErr w:type="spellEnd"/>
           </w:p>
         </w:tc>
         <w:tc>
@@ -5458,8 +6646,13 @@
               </w:numPr>
               <w:ind w:left="330"/>
             </w:pPr>
-            <w:r>
-              <w:t>Git reset --hard</w:t>
+            <w:proofErr w:type="spellStart"/>
+            <w:r>
+              <w:t>Git</w:t>
+            </w:r>
+            <w:proofErr w:type="spellEnd"/>
+            <w:r>
+              <w:t xml:space="preserve"> reset --hard</w:t>
             </w:r>
           </w:p>
         </w:tc>
@@ -5595,6 +6788,7 @@
           <w:color w:val="1E1E1E"/>
         </w:rPr>
       </w:pPr>
+      <w:proofErr w:type="spellStart"/>
       <w:r>
         <w:rPr>
           <w:rFonts w:ascii="Segoe UI" w:hAnsi="Segoe UI" w:cs="Segoe UI"/>
@@ -5602,7 +6796,16 @@
           <w:color w:val="1E1E1E"/>
         </w:rPr>
         <w:lastRenderedPageBreak/>
-        <w:t>Git task title</w:t>
+        <w:t>Git</w:t>
+      </w:r>
+      <w:proofErr w:type="spellEnd"/>
+      <w:r>
+        <w:rPr>
+          <w:rFonts w:ascii="Segoe UI" w:hAnsi="Segoe UI" w:cs="Segoe UI"/>
+          <w:bCs/>
+          <w:color w:val="1E1E1E"/>
+        </w:rPr>
+        <w:t xml:space="preserve"> task title</w:t>
       </w:r>
     </w:p>
     <w:tbl>
@@ -5837,13 +7040,23 @@
           <w:color w:val="1E1E1E"/>
         </w:rPr>
       </w:pPr>
+      <w:proofErr w:type="spellStart"/>
       <w:r>
         <w:rPr>
           <w:rFonts w:ascii="Segoe UI" w:hAnsi="Segoe UI" w:cs="Segoe UI"/>
           <w:bCs/>
           <w:color w:val="1E1E1E"/>
         </w:rPr>
-        <w:t>Git task title</w:t>
+        <w:t>Git</w:t>
+      </w:r>
+      <w:proofErr w:type="spellEnd"/>
+      <w:r>
+        <w:rPr>
+          <w:rFonts w:ascii="Segoe UI" w:hAnsi="Segoe UI" w:cs="Segoe UI"/>
+          <w:bCs/>
+          <w:color w:val="1E1E1E"/>
+        </w:rPr>
+        <w:t xml:space="preserve"> task title</w:t>
       </w:r>
     </w:p>
     <w:tbl>
@@ -6078,13 +7291,23 @@
           <w:color w:val="1E1E1E"/>
         </w:rPr>
       </w:pPr>
+      <w:proofErr w:type="spellStart"/>
       <w:r>
         <w:rPr>
           <w:rFonts w:ascii="Segoe UI" w:hAnsi="Segoe UI" w:cs="Segoe UI"/>
           <w:bCs/>
           <w:color w:val="1E1E1E"/>
         </w:rPr>
-        <w:t>Git task title</w:t>
+        <w:t>Git</w:t>
+      </w:r>
+      <w:proofErr w:type="spellEnd"/>
+      <w:r>
+        <w:rPr>
+          <w:rFonts w:ascii="Segoe UI" w:hAnsi="Segoe UI" w:cs="Segoe UI"/>
+          <w:bCs/>
+          <w:color w:val="1E1E1E"/>
+        </w:rPr>
+        <w:t xml:space="preserve"> task title</w:t>
       </w:r>
     </w:p>
     <w:tbl>
@@ -6330,7 +7553,7 @@
 </file>
 
 <file path=word/numbering.xml><?xml version="1.0" encoding="utf-8"?>
-<w:numbering xmlns:wpc="http://schemas.microsoft.com/office/word/2010/wordprocessingCanvas" xmlns:cx="http://schemas.microsoft.com/office/drawing/2014/chartex" xmlns:cx1="http://schemas.microsoft.com/office/drawing/2015/9/8/chartex" xmlns:cx2="http://schemas.microsoft.com/office/drawing/2015/10/21/chartex" xmlns:mc="http://schemas.openxmlformats.org/markup-compatibility/2006" xmlns:o="urn:schemas-microsoft-com:office:office" xmlns:r="http://schemas.openxmlformats.org/officeDocument/2006/relationships" xmlns:m="http://schemas.openxmlformats.org/officeDocument/2006/math" xmlns:v="urn:schemas-microsoft-com:vml" xmlns:wp14="http://schemas.microsoft.com/office/word/2010/wordprocessingDrawing" xmlns:wp="http://schemas.openxmlformats.org/drawingml/2006/wordprocessingDrawing" xmlns:w10="urn:schemas-microsoft-com:office:word" xmlns:w="http://schemas.openxmlformats.org/wordprocessingml/2006/main" xmlns:w14="http://schemas.microsoft.com/office/word/2010/wordml" xmlns:w15="http://schemas.microsoft.com/office/word/2012/wordml" xmlns:w16se="http://schemas.microsoft.com/office/word/2015/wordml/symex" xmlns:wpg="http://schemas.microsoft.com/office/word/2010/wordprocessingGroup" xmlns:wpi="http://schemas.microsoft.com/office/word/2010/wordprocessingInk" xmlns:wne="http://schemas.microsoft.com/office/word/2006/wordml" xmlns:wps="http://schemas.microsoft.com/office/word/2010/wordprocessingShape" mc:Ignorable="w14 w15 w16se wp14">
+<w:numbering xmlns:wpc="http://schemas.microsoft.com/office/word/2010/wordprocessingCanvas" xmlns:cx="http://schemas.microsoft.com/office/drawing/2014/chartex" xmlns:cx1="http://schemas.microsoft.com/office/drawing/2015/9/8/chartex" xmlns:cx2="http://schemas.microsoft.com/office/drawing/2015/10/21/chartex" xmlns:cx3="http://schemas.microsoft.com/office/drawing/2016/5/9/chartex" xmlns:cx4="http://schemas.microsoft.com/office/drawing/2016/5/10/chartex" xmlns:cx5="http://schemas.microsoft.com/office/drawing/2016/5/11/chartex" xmlns:mc="http://schemas.openxmlformats.org/markup-compatibility/2006" xmlns:o="urn:schemas-microsoft-com:office:office" xmlns:r="http://schemas.openxmlformats.org/officeDocument/2006/relationships" xmlns:m="http://schemas.openxmlformats.org/officeDocument/2006/math" xmlns:v="urn:schemas-microsoft-com:vml" xmlns:wp14="http://schemas.microsoft.com/office/word/2010/wordprocessingDrawing" xmlns:wp="http://schemas.openxmlformats.org/drawingml/2006/wordprocessingDrawing" xmlns:w10="urn:schemas-microsoft-com:office:word" xmlns:w="http://schemas.openxmlformats.org/wordprocessingml/2006/main" xmlns:w14="http://schemas.microsoft.com/office/word/2010/wordml" xmlns:w15="http://schemas.microsoft.com/office/word/2012/wordml" xmlns:w16se="http://schemas.microsoft.com/office/word/2015/wordml/symex" xmlns:wpg="http://schemas.microsoft.com/office/word/2010/wordprocessingGroup" xmlns:wpi="http://schemas.microsoft.com/office/word/2010/wordprocessingInk" xmlns:wne="http://schemas.microsoft.com/office/word/2006/wordml" xmlns:wps="http://schemas.microsoft.com/office/word/2010/wordprocessingShape" mc:Ignorable="w14 w15 w16se wp14">
   <w:abstractNum w:abstractNumId="0" w15:restartNumberingAfterBreak="0">
     <w:nsid w:val="0177653B"/>
     <w:multiLevelType w:val="multilevel"/>
@@ -8719,7 +9942,7 @@
       </w:pPr>
     </w:pPrDefault>
   </w:docDefaults>
-  <w:latentStyles w:defLockedState="0" w:defUIPriority="99" w:defSemiHidden="0" w:defUnhideWhenUsed="0" w:defQFormat="0" w:count="373">
+  <w:latentStyles w:defLockedState="0" w:defUIPriority="99" w:defSemiHidden="0" w:defUnhideWhenUsed="0" w:defQFormat="0" w:count="374">
     <w:lsdException w:name="Normal" w:uiPriority="0" w:qFormat="1"/>
     <w:lsdException w:name="heading 1" w:uiPriority="9" w:qFormat="1"/>
     <w:lsdException w:name="heading 2" w:semiHidden="1" w:uiPriority="9" w:unhideWhenUsed="1" w:qFormat="1"/>
@@ -8825,7 +10048,6 @@
     <w:lsdException w:name="HTML Sample" w:semiHidden="1" w:unhideWhenUsed="1"/>
     <w:lsdException w:name="HTML Typewriter" w:semiHidden="1" w:unhideWhenUsed="1"/>
     <w:lsdException w:name="HTML Variable" w:semiHidden="1" w:unhideWhenUsed="1"/>
-    <w:lsdException w:name="Normal Table" w:semiHidden="1" w:unhideWhenUsed="1"/>
     <w:lsdException w:name="annotation subject" w:semiHidden="1" w:unhideWhenUsed="1"/>
     <w:lsdException w:name="No List" w:semiHidden="1" w:unhideWhenUsed="1"/>
     <w:lsdException w:name="Outline List 1" w:semiHidden="1" w:unhideWhenUsed="1"/>
@@ -8872,10 +10094,8 @@
     <w:lsdException w:name="Table Subtle 2" w:semiHidden="1" w:unhideWhenUsed="1"/>
     <w:lsdException w:name="Table Web 1" w:semiHidden="1" w:unhideWhenUsed="1"/>
     <w:lsdException w:name="Table Web 2" w:semiHidden="1" w:unhideWhenUsed="1"/>
-    <w:lsdException w:name="Table Web 3" w:semiHidden="1" w:unhideWhenUsed="1"/>
     <w:lsdException w:name="Balloon Text" w:semiHidden="1" w:unhideWhenUsed="1"/>
     <w:lsdException w:name="Table Grid" w:uiPriority="39"/>
-    <w:lsdException w:name="Table Theme" w:semiHidden="1" w:unhideWhenUsed="1"/>
     <w:lsdException w:name="Placeholder Text" w:semiHidden="1"/>
     <w:lsdException w:name="No Spacing" w:uiPriority="1" w:qFormat="1"/>
     <w:lsdException w:name="Light Shading" w:uiPriority="60"/>
@@ -9093,6 +10313,7 @@
     <w:lsdException w:name="List Table 7 Colorful Accent 6" w:uiPriority="52"/>
     <w:lsdException w:name="Mention" w:semiHidden="1" w:unhideWhenUsed="1"/>
     <w:lsdException w:name="Smart Hyperlink" w:semiHidden="1" w:unhideWhenUsed="1"/>
+    <w:lsdException w:name="Hashtag" w:semiHidden="1" w:unhideWhenUsed="1"/>
   </w:latentStyles>
   <w:style w:type="paragraph" w:default="1" w:styleId="Normal">
     <w:name w:val="Normal"/>

</xml_diff>